<commit_message>
Test Run details added to TestRunDetails.properties
</commit_message>
<xml_diff>
--- a/codeReview.docx
+++ b/codeReview.docx
@@ -277,26 +277,231 @@
         </w:rPr>
         <w:t>setDriverPath()</w:t>
       </w:r>
+    </w:p>
+    <w:p>
+      <w:pPr>
+        <w:pStyle w:val="ListParagraph"/>
+        <w:numPr>
+          <w:ilvl w:val="0"/>
+          <w:numId w:val="1"/>
+        </w:numPr>
+        <w:ind w:left="-270"/>
+        <w:rPr>
+          <w:rFonts w:cstheme="minorHAnsi"/>
+          <w:color w:val="000000"/>
+          <w:sz w:val="20"/>
+          <w:shd w:val="clear" w:color="auto" w:fill="E8F2FE"/>
+        </w:rPr>
+      </w:pPr>
+      <w:r>
+        <w:rPr>
+          <w:rFonts w:cstheme="minorHAnsi"/>
+          <w:color w:val="000000"/>
+          <w:sz w:val="20"/>
+          <w:shd w:val="clear" w:color="auto" w:fill="E8F2FE"/>
+        </w:rPr>
+        <w:t xml:space="preserve">Change done to Framework structure: For Code reusability and to follow POM framework, creating a new folder </w:t>
+      </w:r>
+      <w:proofErr w:type="spellStart"/>
+      <w:r>
+        <w:rPr>
+          <w:rFonts w:cstheme="minorHAnsi"/>
+          <w:color w:val="000000"/>
+          <w:sz w:val="20"/>
+          <w:shd w:val="clear" w:color="auto" w:fill="E8F2FE"/>
+        </w:rPr>
+        <w:t>src</w:t>
+      </w:r>
+      <w:proofErr w:type="spellEnd"/>
+      <w:r>
+        <w:rPr>
+          <w:rFonts w:cstheme="minorHAnsi"/>
+          <w:color w:val="000000"/>
+          <w:sz w:val="20"/>
+          <w:shd w:val="clear" w:color="auto" w:fill="E8F2FE"/>
+        </w:rPr>
+        <w:t xml:space="preserve">/main/test and moving all test files to </w:t>
+      </w:r>
+      <w:proofErr w:type="spellStart"/>
+      <w:r>
+        <w:rPr>
+          <w:rFonts w:cstheme="minorHAnsi"/>
+          <w:color w:val="000000"/>
+          <w:sz w:val="20"/>
+          <w:shd w:val="clear" w:color="auto" w:fill="E8F2FE"/>
+        </w:rPr>
+        <w:t>src</w:t>
+      </w:r>
+      <w:proofErr w:type="spellEnd"/>
+      <w:r>
+        <w:rPr>
+          <w:rFonts w:cstheme="minorHAnsi"/>
+          <w:color w:val="000000"/>
+          <w:sz w:val="20"/>
+          <w:shd w:val="clear" w:color="auto" w:fill="E8F2FE"/>
+        </w:rPr>
+        <w:t>/main/test</w:t>
+      </w:r>
+    </w:p>
+    <w:p>
+      <w:pPr>
+        <w:pStyle w:val="ListParagraph"/>
+        <w:numPr>
+          <w:ilvl w:val="0"/>
+          <w:numId w:val="1"/>
+        </w:numPr>
+        <w:ind w:left="-270"/>
+        <w:rPr>
+          <w:rFonts w:cstheme="minorHAnsi"/>
+          <w:color w:val="000000"/>
+          <w:sz w:val="20"/>
+          <w:shd w:val="clear" w:color="auto" w:fill="E8F2FE"/>
+        </w:rPr>
+      </w:pPr>
+      <w:r>
+        <w:rPr>
+          <w:rFonts w:cstheme="minorHAnsi"/>
+          <w:color w:val="000000"/>
+          <w:sz w:val="20"/>
+          <w:shd w:val="clear" w:color="auto" w:fill="E8F2FE"/>
+        </w:rPr>
+        <w:t xml:space="preserve">To improve code reusability DriverManager.java added to </w:t>
+      </w:r>
+      <w:proofErr w:type="spellStart"/>
+      <w:r>
+        <w:rPr>
+          <w:rFonts w:cstheme="minorHAnsi"/>
+          <w:color w:val="000000"/>
+          <w:sz w:val="20"/>
+          <w:shd w:val="clear" w:color="auto" w:fill="E8F2FE"/>
+        </w:rPr>
+        <w:t>testVagrantCodingRound.driver</w:t>
+      </w:r>
+      <w:proofErr w:type="spellEnd"/>
+    </w:p>
+    <w:p>
+      <w:pPr>
+        <w:pStyle w:val="ListParagraph"/>
+        <w:numPr>
+          <w:ilvl w:val="0"/>
+          <w:numId w:val="1"/>
+        </w:numPr>
+        <w:ind w:left="-270"/>
+        <w:rPr>
+          <w:rFonts w:cstheme="minorHAnsi"/>
+          <w:color w:val="000000"/>
+          <w:sz w:val="20"/>
+          <w:shd w:val="clear" w:color="auto" w:fill="E8F2FE"/>
+        </w:rPr>
+      </w:pPr>
+      <w:r>
+        <w:rPr>
+          <w:rFonts w:cstheme="minorHAnsi"/>
+          <w:color w:val="000000"/>
+          <w:sz w:val="20"/>
+          <w:shd w:val="clear" w:color="auto" w:fill="E8F2FE"/>
+        </w:rPr>
+        <w:t>All the input data is provided in code itself:</w:t>
+      </w:r>
+    </w:p>
+    <w:p>
+      <w:pPr>
+        <w:pStyle w:val="ListParagraph"/>
+        <w:numPr>
+          <w:ilvl w:val="1"/>
+          <w:numId w:val="1"/>
+        </w:numPr>
+        <w:rPr>
+          <w:rFonts w:cstheme="minorHAnsi"/>
+          <w:color w:val="000000"/>
+          <w:sz w:val="20"/>
+          <w:shd w:val="clear" w:color="auto" w:fill="E8F2FE"/>
+        </w:rPr>
+      </w:pPr>
+      <w:r>
+        <w:rPr>
+          <w:rFonts w:cstheme="minorHAnsi"/>
+          <w:color w:val="000000"/>
+          <w:sz w:val="20"/>
+          <w:shd w:val="clear" w:color="auto" w:fill="E8F2FE"/>
+        </w:rPr>
+        <w:t>Changes done:</w:t>
+      </w:r>
+    </w:p>
+    <w:p>
+      <w:pPr>
+        <w:pStyle w:val="ListParagraph"/>
+        <w:numPr>
+          <w:ilvl w:val="2"/>
+          <w:numId w:val="1"/>
+        </w:numPr>
+        <w:rPr>
+          <w:rFonts w:cstheme="minorHAnsi"/>
+          <w:color w:val="000000"/>
+          <w:sz w:val="20"/>
+          <w:shd w:val="clear" w:color="auto" w:fill="E8F2FE"/>
+        </w:rPr>
+      </w:pPr>
+      <w:r>
+        <w:rPr>
+          <w:rFonts w:cstheme="minorHAnsi"/>
+          <w:color w:val="000000"/>
+          <w:sz w:val="20"/>
+          <w:shd w:val="clear" w:color="auto" w:fill="E8F2FE"/>
+        </w:rPr>
+        <w:t xml:space="preserve">Input data moved to </w:t>
+      </w:r>
+      <w:proofErr w:type="spellStart"/>
+      <w:r>
+        <w:rPr>
+          <w:rFonts w:cstheme="minorHAnsi"/>
+          <w:color w:val="000000"/>
+          <w:sz w:val="20"/>
+          <w:shd w:val="clear" w:color="auto" w:fill="E8F2FE"/>
+        </w:rPr>
+        <w:t>confg.properties</w:t>
+      </w:r>
+      <w:proofErr w:type="spellEnd"/>
+      <w:r>
+        <w:rPr>
+          <w:rFonts w:cstheme="minorHAnsi"/>
+          <w:color w:val="000000"/>
+          <w:sz w:val="20"/>
+          <w:shd w:val="clear" w:color="auto" w:fill="E8F2FE"/>
+        </w:rPr>
+        <w:t xml:space="preserve"> file in </w:t>
+      </w:r>
+      <w:proofErr w:type="spellStart"/>
+      <w:r>
+        <w:rPr>
+          <w:rFonts w:cstheme="minorHAnsi"/>
+          <w:color w:val="000000"/>
+          <w:sz w:val="20"/>
+          <w:shd w:val="clear" w:color="auto" w:fill="E8F2FE"/>
+        </w:rPr>
+        <w:t>src</w:t>
+      </w:r>
+      <w:proofErr w:type="spellEnd"/>
+      <w:r>
+        <w:rPr>
+          <w:rFonts w:cstheme="minorHAnsi"/>
+          <w:color w:val="000000"/>
+          <w:sz w:val="20"/>
+          <w:shd w:val="clear" w:color="auto" w:fill="E8F2FE"/>
+        </w:rPr>
+        <w:t xml:space="preserve"> folder</w:t>
+      </w:r>
       <w:bookmarkStart w:id="0" w:name="_GoBack"/>
       <w:bookmarkEnd w:id="0"/>
     </w:p>
+    <w:p/>
+    <w:p/>
     <w:p>
       <w:pPr>
-        <w:pStyle w:val="ListParagraph"/>
-        <w:ind w:left="-270"/>
-        <w:rPr>
-          <w:rFonts w:cstheme="minorHAnsi"/>
-        </w:rPr>
-      </w:pPr>
-      <w:r>
-        <w:rPr>
-          <w:rFonts w:cstheme="minorHAnsi"/>
-          <w:color w:val="000000"/>
-          <w:sz w:val="20"/>
-          <w:shd w:val="clear" w:color="auto" w:fill="E8F2FE"/>
-        </w:rPr>
-        <w:tab/>
-      </w:r>
+        <w:tabs>
+          <w:tab w:val="left" w:pos="2187"/>
+        </w:tabs>
+      </w:pPr>
     </w:p>
     <w:sectPr>
       <w:pgSz w:w="11906" w:h="16838"/>
@@ -313,7 +518,7 @@
   <w:abstractNum w:abstractNumId="0" w15:restartNumberingAfterBreak="0">
     <w:nsid w:val="1B506FF7"/>
     <w:multiLevelType w:val="hybridMultilevel"/>
-    <w:tmpl w:val="D2BAB86E"/>
+    <w:tmpl w:val="CD64FA3A"/>
     <w:lvl w:ilvl="0" w:tplc="40090001">
       <w:start w:val="1"/>
       <w:numFmt w:val="bullet"/>
@@ -326,7 +531,7 @@
         <w:rFonts w:ascii="Symbol" w:hAnsi="Symbol" w:hint="default"/>
       </w:rPr>
     </w:lvl>
-    <w:lvl w:ilvl="1" w:tplc="40090003" w:tentative="1">
+    <w:lvl w:ilvl="1" w:tplc="40090003">
       <w:start w:val="1"/>
       <w:numFmt w:val="bullet"/>
       <w:lvlText w:val="o"/>
@@ -338,7 +543,7 @@
         <w:rFonts w:ascii="Courier New" w:hAnsi="Courier New" w:cs="Courier New" w:hint="default"/>
       </w:rPr>
     </w:lvl>
-    <w:lvl w:ilvl="2" w:tplc="40090005" w:tentative="1">
+    <w:lvl w:ilvl="2" w:tplc="40090005">
       <w:start w:val="1"/>
       <w:numFmt w:val="bullet"/>
       <w:lvlText w:val=""/>

</xml_diff>

<commit_message>
Class to Read property file added
</commit_message>
<xml_diff>
--- a/codeReview.docx
+++ b/codeReview.docx
@@ -11,23 +11,13 @@
           <w:u w:val="single"/>
         </w:rPr>
       </w:pPr>
-      <w:proofErr w:type="spellStart"/>
       <w:r>
         <w:rPr>
           <w:b/>
           <w:bCs/>
           <w:u w:val="single"/>
         </w:rPr>
-        <w:t>TestVagrant</w:t>
-      </w:r>
-      <w:proofErr w:type="spellEnd"/>
-      <w:r>
-        <w:rPr>
-          <w:b/>
-          <w:bCs/>
-          <w:u w:val="single"/>
-        </w:rPr>
-        <w:t xml:space="preserve"> hiring challenge for applicants:  Code Review and Changes</w:t>
+        <w:t>TestVagrant hiring challenge for applicants:  Code Review and Changes</w:t>
       </w:r>
     </w:p>
     <w:p>
@@ -43,18 +33,8 @@
         </w:rPr>
       </w:pPr>
       <w:r>
-        <w:t xml:space="preserve">This project is designed to run on Mac, Linux and Window system, therefore in all three classes </w:t>
-      </w:r>
-      <w:proofErr w:type="spellStart"/>
-      <w:r>
-        <w:t>i.e</w:t>
-      </w:r>
-      <w:proofErr w:type="spellEnd"/>
-      <w:r>
-        <w:t xml:space="preserve"> FlightBookingTest.java, HotelBookingTest.java, SignInTest.java method </w:t>
-      </w:r>
-      <w:proofErr w:type="spellStart"/>
-      <w:proofErr w:type="gramStart"/>
+        <w:t xml:space="preserve">This project is designed to run on Mac, Linux and Window system, therefore in all three classes i.e FlightBookingTest.java, HotelBookingTest.java, SignInTest.java method </w:t>
+      </w:r>
       <w:r>
         <w:rPr>
           <w:rFonts w:ascii="Courier New" w:hAnsi="Courier New" w:cs="Courier New"/>
@@ -62,27 +42,7 @@
           <w:sz w:val="20"/>
           <w:shd w:val="clear" w:color="auto" w:fill="E8F2FE"/>
         </w:rPr>
-        <w:t>setDriverPath</w:t>
-      </w:r>
-      <w:proofErr w:type="spellEnd"/>
-      <w:r>
-        <w:rPr>
-          <w:rFonts w:ascii="Courier New" w:hAnsi="Courier New" w:cs="Courier New"/>
-          <w:color w:val="000000"/>
-          <w:sz w:val="20"/>
-          <w:shd w:val="clear" w:color="auto" w:fill="E8F2FE"/>
-        </w:rPr>
-        <w:t>(</w:t>
-      </w:r>
-      <w:proofErr w:type="gramEnd"/>
-      <w:r>
-        <w:rPr>
-          <w:rFonts w:ascii="Courier New" w:hAnsi="Courier New" w:cs="Courier New"/>
-          <w:color w:val="000000"/>
-          <w:sz w:val="20"/>
-          <w:shd w:val="clear" w:color="auto" w:fill="E8F2FE"/>
-        </w:rPr>
-        <w:t>)</w:t>
+        <w:t>setDriverPath()</w:t>
       </w:r>
       <w:r>
         <w:rPr>
@@ -202,47 +162,7 @@
           <w:sz w:val="20"/>
           <w:shd w:val="clear" w:color="auto" w:fill="E8F2FE"/>
         </w:rPr>
-        <w:t xml:space="preserve">Implemented </w:t>
-      </w:r>
-      <w:proofErr w:type="spellStart"/>
-      <w:r>
-        <w:rPr>
-          <w:rFonts w:cstheme="minorHAnsi"/>
-          <w:color w:val="000000"/>
-          <w:sz w:val="20"/>
-          <w:shd w:val="clear" w:color="auto" w:fill="E8F2FE"/>
-        </w:rPr>
-        <w:t>Bonigracia’s</w:t>
-      </w:r>
-      <w:proofErr w:type="spellEnd"/>
-      <w:r>
-        <w:rPr>
-          <w:rFonts w:cstheme="minorHAnsi"/>
-          <w:color w:val="000000"/>
-          <w:sz w:val="20"/>
-          <w:shd w:val="clear" w:color="auto" w:fill="E8F2FE"/>
-        </w:rPr>
-        <w:t xml:space="preserve"> </w:t>
-      </w:r>
-      <w:proofErr w:type="spellStart"/>
-      <w:r>
-        <w:rPr>
-          <w:rFonts w:cstheme="minorHAnsi"/>
-          <w:color w:val="000000"/>
-          <w:sz w:val="20"/>
-          <w:shd w:val="clear" w:color="auto" w:fill="E8F2FE"/>
-        </w:rPr>
-        <w:t>webdriver</w:t>
-      </w:r>
-      <w:proofErr w:type="spellEnd"/>
-      <w:r>
-        <w:rPr>
-          <w:rFonts w:cstheme="minorHAnsi"/>
-          <w:color w:val="000000"/>
-          <w:sz w:val="20"/>
-          <w:shd w:val="clear" w:color="auto" w:fill="E8F2FE"/>
-        </w:rPr>
-        <w:t xml:space="preserve"> manager, this will not only help to run program in multiple OS but it will support multiple browser without worrying about binary files.</w:t>
+        <w:t>Implemented Bonigracia’s webdriver manager, this will not only help to run program in multiple OS but it will support multiple browser without worrying about binary files.</w:t>
       </w:r>
     </w:p>
     <w:p>
@@ -300,47 +220,16 @@
           <w:sz w:val="20"/>
           <w:shd w:val="clear" w:color="auto" w:fill="E8F2FE"/>
         </w:rPr>
-        <w:t xml:space="preserve">Change done to Framework structure: For Code reusability and to follow POM framework, creating a new folder </w:t>
-      </w:r>
-      <w:proofErr w:type="spellStart"/>
-      <w:r>
-        <w:rPr>
-          <w:rFonts w:cstheme="minorHAnsi"/>
-          <w:color w:val="000000"/>
-          <w:sz w:val="20"/>
-          <w:shd w:val="clear" w:color="auto" w:fill="E8F2FE"/>
-        </w:rPr>
-        <w:t>src</w:t>
-      </w:r>
-      <w:proofErr w:type="spellEnd"/>
-      <w:r>
-        <w:rPr>
-          <w:rFonts w:cstheme="minorHAnsi"/>
-          <w:color w:val="000000"/>
-          <w:sz w:val="20"/>
-          <w:shd w:val="clear" w:color="auto" w:fill="E8F2FE"/>
-        </w:rPr>
-        <w:t xml:space="preserve">/main/test and moving all test files to </w:t>
-      </w:r>
-      <w:proofErr w:type="spellStart"/>
-      <w:r>
-        <w:rPr>
-          <w:rFonts w:cstheme="minorHAnsi"/>
-          <w:color w:val="000000"/>
-          <w:sz w:val="20"/>
-          <w:shd w:val="clear" w:color="auto" w:fill="E8F2FE"/>
-        </w:rPr>
-        <w:t>src</w:t>
-      </w:r>
-      <w:proofErr w:type="spellEnd"/>
-      <w:r>
-        <w:rPr>
-          <w:rFonts w:cstheme="minorHAnsi"/>
-          <w:color w:val="000000"/>
-          <w:sz w:val="20"/>
-          <w:shd w:val="clear" w:color="auto" w:fill="E8F2FE"/>
-        </w:rPr>
-        <w:t>/main/test</w:t>
+        <w:t xml:space="preserve">Change done to Framework structure: For Code reusability and to follow POM framework, creating a new folder src/main/test and moving all test files to </w:t>
+      </w:r>
+      <w:r>
+        <w:rPr>
+          <w:rFonts w:cstheme="minorHAnsi"/>
+          <w:color w:val="000000"/>
+          <w:sz w:val="20"/>
+          <w:shd w:val="clear" w:color="auto" w:fill="E8F2FE"/>
+        </w:rPr>
+        <w:t>src/main/test</w:t>
       </w:r>
     </w:p>
     <w:p>
@@ -365,19 +254,8 @@
           <w:sz w:val="20"/>
           <w:shd w:val="clear" w:color="auto" w:fill="E8F2FE"/>
         </w:rPr>
-        <w:t xml:space="preserve">To improve code reusability DriverManager.java added to </w:t>
-      </w:r>
-      <w:proofErr w:type="spellStart"/>
-      <w:r>
-        <w:rPr>
-          <w:rFonts w:cstheme="minorHAnsi"/>
-          <w:color w:val="000000"/>
-          <w:sz w:val="20"/>
-          <w:shd w:val="clear" w:color="auto" w:fill="E8F2FE"/>
-        </w:rPr>
-        <w:t>testVagrantCodingRound.driver</w:t>
-      </w:r>
-      <w:proofErr w:type="spellEnd"/>
+        <w:t>To improve code reusability DriverManager.java added to testVagrantCodingRound.driver</w:t>
+      </w:r>
     </w:p>
     <w:p>
       <w:pPr>
@@ -451,45 +329,65 @@
         </w:rPr>
         <w:t xml:space="preserve">Input data moved to </w:t>
       </w:r>
-      <w:proofErr w:type="spellStart"/>
-      <w:r>
-        <w:rPr>
-          <w:rFonts w:cstheme="minorHAnsi"/>
-          <w:color w:val="000000"/>
-          <w:sz w:val="20"/>
-          <w:shd w:val="clear" w:color="auto" w:fill="E8F2FE"/>
-        </w:rPr>
-        <w:t>confg.properties</w:t>
-      </w:r>
-      <w:proofErr w:type="spellEnd"/>
-      <w:r>
-        <w:rPr>
-          <w:rFonts w:cstheme="minorHAnsi"/>
-          <w:color w:val="000000"/>
-          <w:sz w:val="20"/>
-          <w:shd w:val="clear" w:color="auto" w:fill="E8F2FE"/>
-        </w:rPr>
-        <w:t xml:space="preserve"> file in </w:t>
-      </w:r>
-      <w:proofErr w:type="spellStart"/>
-      <w:r>
-        <w:rPr>
-          <w:rFonts w:cstheme="minorHAnsi"/>
-          <w:color w:val="000000"/>
-          <w:sz w:val="20"/>
-          <w:shd w:val="clear" w:color="auto" w:fill="E8F2FE"/>
-        </w:rPr>
-        <w:t>src</w:t>
-      </w:r>
-      <w:proofErr w:type="spellEnd"/>
-      <w:r>
-        <w:rPr>
-          <w:rFonts w:cstheme="minorHAnsi"/>
-          <w:color w:val="000000"/>
-          <w:sz w:val="20"/>
-          <w:shd w:val="clear" w:color="auto" w:fill="E8F2FE"/>
-        </w:rPr>
-        <w:t xml:space="preserve"> folder</w:t>
+      <w:r>
+        <w:rPr>
+          <w:rFonts w:cstheme="minorHAnsi"/>
+          <w:color w:val="000000"/>
+          <w:sz w:val="20"/>
+          <w:shd w:val="clear" w:color="auto" w:fill="E8F2FE"/>
+        </w:rPr>
+        <w:t>TestRunDetails</w:t>
+      </w:r>
+      <w:r>
+        <w:rPr>
+          <w:rFonts w:cstheme="minorHAnsi"/>
+          <w:color w:val="000000"/>
+          <w:sz w:val="20"/>
+          <w:shd w:val="clear" w:color="auto" w:fill="E8F2FE"/>
+        </w:rPr>
+        <w:t>.properties file in src folder</w:t>
+      </w:r>
+    </w:p>
+    <w:p>
+      <w:pPr>
+        <w:pStyle w:val="ListParagraph"/>
+        <w:numPr>
+          <w:ilvl w:val="2"/>
+          <w:numId w:val="1"/>
+        </w:numPr>
+        <w:rPr>
+          <w:rFonts w:cstheme="minorHAnsi"/>
+          <w:color w:val="000000"/>
+          <w:sz w:val="20"/>
+          <w:shd w:val="clear" w:color="auto" w:fill="E8F2FE"/>
+        </w:rPr>
+      </w:pPr>
+      <w:r>
+        <w:rPr>
+          <w:rFonts w:cstheme="minorHAnsi"/>
+          <w:color w:val="000000"/>
+          <w:sz w:val="20"/>
+          <w:shd w:val="clear" w:color="auto" w:fill="E8F2FE"/>
+        </w:rPr>
+        <w:t xml:space="preserve">To read this property file ReadProperty.java is added in package </w:t>
+      </w:r>
+      <w:r>
+        <w:rPr>
+          <w:rFonts w:cstheme="minorHAnsi"/>
+          <w:color w:val="000000"/>
+          <w:sz w:val="20"/>
+          <w:shd w:val="clear" w:color="auto" w:fill="E8F2FE"/>
+        </w:rPr>
+        <w:t>testVagrant</w:t>
+      </w:r>
+      <w:r>
+        <w:rPr>
+          <w:rFonts w:cstheme="minorHAnsi"/>
+          <w:color w:val="000000"/>
+          <w:sz w:val="20"/>
+          <w:shd w:val="clear" w:color="auto" w:fill="E8F2FE"/>
+        </w:rPr>
+        <w:t>CodingRound.ReadProperty</w:t>
       </w:r>
       <w:bookmarkStart w:id="0" w:name="_GoBack"/>
       <w:bookmarkEnd w:id="0"/>

</xml_diff>

<commit_message>
HotelBookingTest.java modified and issues resolved
</commit_message>
<xml_diff>
--- a/codeReview.docx
+++ b/codeReview.docx
@@ -389,9 +389,508 @@
         </w:rPr>
         <w:t>CodingRound.ReadProperty</w:t>
       </w:r>
+    </w:p>
+    <w:p>
+      <w:pPr>
+        <w:ind w:left="-540"/>
+        <w:rPr>
+          <w:rFonts w:cstheme="minorHAnsi"/>
+          <w:b/>
+          <w:bCs/>
+          <w:color w:val="000000"/>
+          <w:sz w:val="20"/>
+          <w:u w:val="single"/>
+          <w:shd w:val="clear" w:color="auto" w:fill="E8F2FE"/>
+        </w:rPr>
+      </w:pPr>
+      <w:r>
+        <w:rPr>
+          <w:rFonts w:cstheme="minorHAnsi"/>
+          <w:b/>
+          <w:bCs/>
+          <w:color w:val="000000"/>
+          <w:sz w:val="20"/>
+          <w:u w:val="single"/>
+          <w:shd w:val="clear" w:color="auto" w:fill="E8F2FE"/>
+        </w:rPr>
+        <w:t>Modification in Test Files:</w:t>
+      </w:r>
+    </w:p>
+    <w:p>
+      <w:pPr>
+        <w:pStyle w:val="ListParagraph"/>
+        <w:numPr>
+          <w:ilvl w:val="0"/>
+          <w:numId w:val="5"/>
+        </w:numPr>
+        <w:rPr>
+          <w:rFonts w:cstheme="minorHAnsi"/>
+          <w:color w:val="000000"/>
+          <w:sz w:val="20"/>
+          <w:u w:val="single"/>
+          <w:shd w:val="clear" w:color="auto" w:fill="E8F2FE"/>
+        </w:rPr>
+      </w:pPr>
+      <w:r>
+        <w:rPr>
+          <w:rFonts w:cstheme="minorHAnsi"/>
+          <w:color w:val="000000"/>
+          <w:sz w:val="20"/>
+          <w:u w:val="single"/>
+          <w:shd w:val="clear" w:color="auto" w:fill="E8F2FE"/>
+        </w:rPr>
+        <w:t>SignInTest.java</w:t>
+      </w:r>
+    </w:p>
+    <w:p>
+      <w:r>
+        <w:t>Code that require improvement:</w:t>
+      </w:r>
+    </w:p>
+    <w:p>
+      <w:r>
+        <w:rPr>
+          <w:noProof/>
+          <w:lang w:eastAsia="en-IN"/>
+        </w:rPr>
+        <w:drawing>
+          <wp:inline distT="0" distB="0" distL="0" distR="0" wp14:anchorId="5149AB1C" wp14:editId="58F95E83">
+            <wp:extent cx="5731510" cy="3750945"/>
+            <wp:effectExtent l="0" t="0" r="2540" b="1905"/>
+            <wp:docPr id="1" name="Picture 1"/>
+            <wp:cNvGraphicFramePr>
+              <a:graphicFrameLocks xmlns:a="http://schemas.openxmlformats.org/drawingml/2006/main" noChangeAspect="1"/>
+            </wp:cNvGraphicFramePr>
+            <a:graphic xmlns:a="http://schemas.openxmlformats.org/drawingml/2006/main">
+              <a:graphicData uri="http://schemas.openxmlformats.org/drawingml/2006/picture">
+                <pic:pic xmlns:pic="http://schemas.openxmlformats.org/drawingml/2006/picture">
+                  <pic:nvPicPr>
+                    <pic:cNvPr id="1" name=""/>
+                    <pic:cNvPicPr/>
+                  </pic:nvPicPr>
+                  <pic:blipFill>
+                    <a:blip r:embed="rId5"/>
+                    <a:stretch>
+                      <a:fillRect/>
+                    </a:stretch>
+                  </pic:blipFill>
+                  <pic:spPr>
+                    <a:xfrm>
+                      <a:off x="0" y="0"/>
+                      <a:ext cx="5731510" cy="3750945"/>
+                    </a:xfrm>
+                    <a:prstGeom prst="rect">
+                      <a:avLst/>
+                    </a:prstGeom>
+                  </pic:spPr>
+                </pic:pic>
+              </a:graphicData>
+            </a:graphic>
+          </wp:inline>
+        </w:drawing>
+      </w:r>
+    </w:p>
+    <w:p>
+      <w:pPr>
+        <w:pStyle w:val="ListParagraph"/>
+        <w:numPr>
+          <w:ilvl w:val="0"/>
+          <w:numId w:val="3"/>
+        </w:numPr>
+      </w:pPr>
+      <w:r>
+        <w:t>Method uses static wait.</w:t>
+      </w:r>
+    </w:p>
+    <w:p>
+      <w:pPr>
+        <w:pStyle w:val="ListParagraph"/>
+        <w:numPr>
+          <w:ilvl w:val="0"/>
+          <w:numId w:val="3"/>
+        </w:numPr>
+      </w:pPr>
+      <w:r>
+        <w:t>setDriver Path is no longer required, even if we don’t use Webdrver manager, we can create separate utilty for this method</w:t>
+      </w:r>
+    </w:p>
+    <w:p>
+      <w:pPr>
+        <w:pStyle w:val="ListParagraph"/>
+        <w:numPr>
+          <w:ilvl w:val="0"/>
+          <w:numId w:val="3"/>
+        </w:numPr>
+      </w:pPr>
+      <w:r>
+        <w:lastRenderedPageBreak/>
+        <w:t>POM is not followed, link tex</w:t>
+      </w:r>
+      <w:r>
+        <w:t>t is used</w:t>
+      </w:r>
+    </w:p>
+    <w:p>
+      <w:pPr>
+        <w:pStyle w:val="ListParagraph"/>
+        <w:numPr>
+          <w:ilvl w:val="0"/>
+          <w:numId w:val="3"/>
+        </w:numPr>
+      </w:pPr>
+      <w:r>
+        <w:t>Hardcoded values are used for url</w:t>
+      </w:r>
+    </w:p>
+    <w:p>
+      <w:pPr>
+        <w:pStyle w:val="ListParagraph"/>
+        <w:numPr>
+          <w:ilvl w:val="0"/>
+          <w:numId w:val="3"/>
+        </w:numPr>
+      </w:pPr>
+      <w:r>
+        <w:t>SignIn and Error message is available in frame, frame is not switched</w:t>
+      </w:r>
+    </w:p>
+    <w:p>
+      <w:pPr>
+        <w:rPr>
+          <w:b/>
+          <w:bCs/>
+        </w:rPr>
+      </w:pPr>
+      <w:r>
+        <w:rPr>
+          <w:b/>
+          <w:bCs/>
+        </w:rPr>
+        <w:t>Improvements done:</w:t>
+      </w:r>
+    </w:p>
+    <w:p>
+      <w:pPr>
+        <w:pStyle w:val="ListParagraph"/>
+        <w:numPr>
+          <w:ilvl w:val="0"/>
+          <w:numId w:val="4"/>
+        </w:numPr>
+      </w:pPr>
+      <w:r>
+        <w:t>Instead of Static wait, Explicit wait is added</w:t>
+      </w:r>
+    </w:p>
+    <w:p>
+      <w:pPr>
+        <w:pStyle w:val="ListParagraph"/>
+        <w:numPr>
+          <w:ilvl w:val="0"/>
+          <w:numId w:val="4"/>
+        </w:numPr>
+      </w:pPr>
+      <w:r>
+        <w:t>Due to use of Webdriver manager setDriverPath() is removed</w:t>
+      </w:r>
+    </w:p>
+    <w:p>
+      <w:pPr>
+        <w:pStyle w:val="ListParagraph"/>
+        <w:numPr>
+          <w:ilvl w:val="0"/>
+          <w:numId w:val="4"/>
+        </w:numPr>
+      </w:pPr>
+      <w:r>
+        <w:t>POM model is used.</w:t>
+      </w:r>
+    </w:p>
+    <w:p>
+      <w:pPr>
+        <w:pStyle w:val="ListParagraph"/>
+        <w:numPr>
+          <w:ilvl w:val="0"/>
+          <w:numId w:val="4"/>
+        </w:numPr>
+      </w:pPr>
+      <w:r>
+        <w:t>Instead of link text, using xpath</w:t>
+      </w:r>
+      <w:r>
+        <w:t xml:space="preserve"> or id</w:t>
+      </w:r>
+      <w:r>
+        <w:t>.</w:t>
+      </w:r>
+    </w:p>
+    <w:p>
+      <w:pPr>
+        <w:pStyle w:val="ListParagraph"/>
+        <w:numPr>
+          <w:ilvl w:val="0"/>
+          <w:numId w:val="4"/>
+        </w:numPr>
+      </w:pPr>
+      <w:r>
+        <w:t>Hardcoded values are fetched from TestRunDetails.properties file</w:t>
+      </w:r>
+    </w:p>
+    <w:p>
+      <w:pPr>
+        <w:pStyle w:val="ListParagraph"/>
+        <w:numPr>
+          <w:ilvl w:val="0"/>
+          <w:numId w:val="4"/>
+        </w:numPr>
+      </w:pPr>
+      <w:r>
+        <w:t xml:space="preserve">@AfterTest and @BeforeTest are added for test setup and clearance </w:t>
+      </w:r>
+    </w:p>
+    <w:p>
+      <w:pPr>
+        <w:rPr>
+          <w:u w:val="single"/>
+        </w:rPr>
+      </w:pPr>
+      <w:r>
+        <w:rPr>
+          <w:u w:val="single"/>
+        </w:rPr>
+        <w:t>2.</w:t>
+      </w:r>
+      <w:r>
+        <w:rPr>
+          <w:u w:val="single"/>
+        </w:rPr>
+        <w:t>HotelBookingTest.java</w:t>
+      </w:r>
+    </w:p>
+    <w:p>
+      <w:pPr>
+        <w:rPr>
+          <w:u w:val="single"/>
+        </w:rPr>
+      </w:pPr>
+      <w:r>
+        <w:rPr>
+          <w:noProof/>
+          <w:lang w:eastAsia="en-IN"/>
+        </w:rPr>
+        <w:drawing>
+          <wp:inline distT="0" distB="0" distL="0" distR="0" wp14:anchorId="597FC070" wp14:editId="175F3D67">
+            <wp:extent cx="5731510" cy="3711575"/>
+            <wp:effectExtent l="0" t="0" r="2540" b="3175"/>
+            <wp:docPr id="2" name="Picture 2"/>
+            <wp:cNvGraphicFramePr>
+              <a:graphicFrameLocks xmlns:a="http://schemas.openxmlformats.org/drawingml/2006/main" noChangeAspect="1"/>
+            </wp:cNvGraphicFramePr>
+            <a:graphic xmlns:a="http://schemas.openxmlformats.org/drawingml/2006/main">
+              <a:graphicData uri="http://schemas.openxmlformats.org/drawingml/2006/picture">
+                <pic:pic xmlns:pic="http://schemas.openxmlformats.org/drawingml/2006/picture">
+                  <pic:nvPicPr>
+                    <pic:cNvPr id="1" name=""/>
+                    <pic:cNvPicPr/>
+                  </pic:nvPicPr>
+                  <pic:blipFill>
+                    <a:blip r:embed="rId6"/>
+                    <a:stretch>
+                      <a:fillRect/>
+                    </a:stretch>
+                  </pic:blipFill>
+                  <pic:spPr>
+                    <a:xfrm>
+                      <a:off x="0" y="0"/>
+                      <a:ext cx="5731510" cy="3711575"/>
+                    </a:xfrm>
+                    <a:prstGeom prst="rect">
+                      <a:avLst/>
+                    </a:prstGeom>
+                  </pic:spPr>
+                </pic:pic>
+              </a:graphicData>
+            </a:graphic>
+          </wp:inline>
+        </w:drawing>
+      </w:r>
+    </w:p>
+    <w:p>
+      <w:r>
+        <w:t>Code that require improvement:</w:t>
+      </w:r>
+    </w:p>
+    <w:p>
+      <w:pPr>
+        <w:pStyle w:val="ListParagraph"/>
+        <w:numPr>
+          <w:ilvl w:val="0"/>
+          <w:numId w:val="6"/>
+        </w:numPr>
+      </w:pPr>
+      <w:r>
+        <w:t>Method uses static wait.</w:t>
+      </w:r>
+    </w:p>
+    <w:p>
+      <w:pPr>
+        <w:pStyle w:val="ListParagraph"/>
+        <w:numPr>
+          <w:ilvl w:val="0"/>
+          <w:numId w:val="6"/>
+        </w:numPr>
+      </w:pPr>
+      <w:r>
+        <w:t xml:space="preserve">setDriver Path is no longer required, even if we don’t use Webdrver manager, we can create separate </w:t>
+      </w:r>
+      <w:r>
+        <w:t>utility</w:t>
+      </w:r>
+      <w:r>
+        <w:t xml:space="preserve"> for this method</w:t>
+      </w:r>
+    </w:p>
+    <w:p>
+      <w:pPr>
+        <w:pStyle w:val="ListParagraph"/>
+        <w:numPr>
+          <w:ilvl w:val="0"/>
+          <w:numId w:val="6"/>
+        </w:numPr>
+      </w:pPr>
+      <w:r>
+        <w:t>Hardcoded values are used for url</w:t>
+      </w:r>
+      <w:r>
+        <w:t xml:space="preserve"> and location</w:t>
+      </w:r>
+    </w:p>
+    <w:p>
+      <w:pPr>
+        <w:pStyle w:val="ListParagraph"/>
+        <w:numPr>
+          <w:ilvl w:val="0"/>
+          <w:numId w:val="6"/>
+        </w:numPr>
+      </w:pPr>
+      <w:r>
+        <w:t>link tex</w:t>
+      </w:r>
+      <w:r>
+        <w:t>t is used</w:t>
+      </w:r>
+    </w:p>
+    <w:p>
+      <w:pPr>
+        <w:rPr>
+          <w:b/>
+          <w:bCs/>
+        </w:rPr>
+      </w:pPr>
+      <w:r>
+        <w:rPr>
+          <w:b/>
+          <w:bCs/>
+        </w:rPr>
+        <w:t>Improvements done:</w:t>
+      </w:r>
+    </w:p>
+    <w:p>
+      <w:pPr>
+        <w:pStyle w:val="ListParagraph"/>
+        <w:numPr>
+          <w:ilvl w:val="0"/>
+          <w:numId w:val="7"/>
+        </w:numPr>
+      </w:pPr>
+      <w:r>
+        <w:t>Instead of Static wait, Explicit wait is added</w:t>
+      </w:r>
+    </w:p>
+    <w:p>
+      <w:pPr>
+        <w:pStyle w:val="ListParagraph"/>
+        <w:numPr>
+          <w:ilvl w:val="0"/>
+          <w:numId w:val="7"/>
+        </w:numPr>
+      </w:pPr>
+      <w:r>
+        <w:t>Due to use of Webdriver manager setDriverPath() is removed</w:t>
+      </w:r>
+    </w:p>
+    <w:p>
+      <w:pPr>
+        <w:pStyle w:val="ListParagraph"/>
+        <w:numPr>
+          <w:ilvl w:val="0"/>
+          <w:numId w:val="7"/>
+        </w:numPr>
+      </w:pPr>
+      <w:r>
+        <w:t>Instead of link text, using xpath or id.</w:t>
+      </w:r>
+    </w:p>
+    <w:p>
+      <w:pPr>
+        <w:pStyle w:val="ListParagraph"/>
+        <w:numPr>
+          <w:ilvl w:val="0"/>
+          <w:numId w:val="7"/>
+        </w:numPr>
+      </w:pPr>
+      <w:r>
+        <w:t>Hardcoded values are fetched fro</w:t>
+      </w:r>
+      <w:r>
+        <w:t>m TestRunDetails.properties file</w:t>
+      </w:r>
+    </w:p>
+    <w:p>
+      <w:pPr>
+        <w:pStyle w:val="ListParagraph"/>
+        <w:numPr>
+          <w:ilvl w:val="0"/>
+          <w:numId w:val="7"/>
+        </w:numPr>
+      </w:pPr>
+      <w:r>
+        <w:t xml:space="preserve">@AfterTest and @BeforeTest are added for test setup and clearance </w:t>
+      </w:r>
+    </w:p>
+    <w:p>
+      <w:pPr>
+        <w:pStyle w:val="ListParagraph"/>
+        <w:numPr>
+          <w:ilvl w:val="0"/>
+          <w:numId w:val="7"/>
+        </w:numPr>
+      </w:pPr>
+      <w:r>
+        <w:lastRenderedPageBreak/>
+        <w:t>Assertion added to check if results are displayed in next page</w:t>
+      </w:r>
       <w:bookmarkStart w:id="0" w:name="_GoBack"/>
       <w:bookmarkEnd w:id="0"/>
     </w:p>
+    <w:p>
+      <w:pPr>
+        <w:rPr>
+          <w:u w:val="single"/>
+        </w:rPr>
+      </w:pPr>
+    </w:p>
+    <w:p/>
+    <w:p>
+      <w:pPr>
+        <w:pStyle w:val="ListParagraph"/>
+      </w:pPr>
+    </w:p>
+    <w:p>
+      <w:pPr>
+        <w:pStyle w:val="ListParagraph"/>
+      </w:pPr>
+    </w:p>
+    <w:p/>
     <w:p/>
     <w:p/>
     <w:p>
@@ -414,6 +913,92 @@
 <file path=word/numbering.xml><?xml version="1.0" encoding="utf-8"?>
 <w:numbering xmlns:wpc="http://schemas.microsoft.com/office/word/2010/wordprocessingCanvas" xmlns:mc="http://schemas.openxmlformats.org/markup-compatibility/2006" xmlns:o="urn:schemas-microsoft-com:office:office" xmlns:r="http://schemas.openxmlformats.org/officeDocument/2006/relationships" xmlns:m="http://schemas.openxmlformats.org/officeDocument/2006/math" xmlns:v="urn:schemas-microsoft-com:vml" xmlns:wp14="http://schemas.microsoft.com/office/word/2010/wordprocessingDrawing" xmlns:wp="http://schemas.openxmlformats.org/drawingml/2006/wordprocessingDrawing" xmlns:w10="urn:schemas-microsoft-com:office:word" xmlns:w="http://schemas.openxmlformats.org/wordprocessingml/2006/main" xmlns:w14="http://schemas.microsoft.com/office/word/2010/wordml" xmlns:w15="http://schemas.microsoft.com/office/word/2012/wordml" xmlns:wpg="http://schemas.microsoft.com/office/word/2010/wordprocessingGroup" xmlns:wpi="http://schemas.microsoft.com/office/word/2010/wordprocessingInk" xmlns:wne="http://schemas.microsoft.com/office/word/2006/wordml" xmlns:wps="http://schemas.microsoft.com/office/word/2010/wordprocessingShape" mc:Ignorable="w14 w15 wp14">
   <w:abstractNum w:abstractNumId="0" w15:restartNumberingAfterBreak="0">
+    <w:nsid w:val="1132542D"/>
+    <w:multiLevelType w:val="hybridMultilevel"/>
+    <w:tmpl w:val="F09E6F28"/>
+    <w:lvl w:ilvl="0" w:tplc="4009000F">
+      <w:start w:val="1"/>
+      <w:numFmt w:val="decimal"/>
+      <w:lvlText w:val="%1."/>
+      <w:lvlJc w:val="left"/>
+      <w:pPr>
+        <w:ind w:left="180" w:hanging="360"/>
+      </w:pPr>
+    </w:lvl>
+    <w:lvl w:ilvl="1" w:tplc="40090019" w:tentative="1">
+      <w:start w:val="1"/>
+      <w:numFmt w:val="lowerLetter"/>
+      <w:lvlText w:val="%2."/>
+      <w:lvlJc w:val="left"/>
+      <w:pPr>
+        <w:ind w:left="900" w:hanging="360"/>
+      </w:pPr>
+    </w:lvl>
+    <w:lvl w:ilvl="2" w:tplc="4009001B" w:tentative="1">
+      <w:start w:val="1"/>
+      <w:numFmt w:val="lowerRoman"/>
+      <w:lvlText w:val="%3."/>
+      <w:lvlJc w:val="right"/>
+      <w:pPr>
+        <w:ind w:left="1620" w:hanging="180"/>
+      </w:pPr>
+    </w:lvl>
+    <w:lvl w:ilvl="3" w:tplc="4009000F" w:tentative="1">
+      <w:start w:val="1"/>
+      <w:numFmt w:val="decimal"/>
+      <w:lvlText w:val="%4."/>
+      <w:lvlJc w:val="left"/>
+      <w:pPr>
+        <w:ind w:left="2340" w:hanging="360"/>
+      </w:pPr>
+    </w:lvl>
+    <w:lvl w:ilvl="4" w:tplc="40090019" w:tentative="1">
+      <w:start w:val="1"/>
+      <w:numFmt w:val="lowerLetter"/>
+      <w:lvlText w:val="%5."/>
+      <w:lvlJc w:val="left"/>
+      <w:pPr>
+        <w:ind w:left="3060" w:hanging="360"/>
+      </w:pPr>
+    </w:lvl>
+    <w:lvl w:ilvl="5" w:tplc="4009001B" w:tentative="1">
+      <w:start w:val="1"/>
+      <w:numFmt w:val="lowerRoman"/>
+      <w:lvlText w:val="%6."/>
+      <w:lvlJc w:val="right"/>
+      <w:pPr>
+        <w:ind w:left="3780" w:hanging="180"/>
+      </w:pPr>
+    </w:lvl>
+    <w:lvl w:ilvl="6" w:tplc="4009000F" w:tentative="1">
+      <w:start w:val="1"/>
+      <w:numFmt w:val="decimal"/>
+      <w:lvlText w:val="%7."/>
+      <w:lvlJc w:val="left"/>
+      <w:pPr>
+        <w:ind w:left="4500" w:hanging="360"/>
+      </w:pPr>
+    </w:lvl>
+    <w:lvl w:ilvl="7" w:tplc="40090019" w:tentative="1">
+      <w:start w:val="1"/>
+      <w:numFmt w:val="lowerLetter"/>
+      <w:lvlText w:val="%8."/>
+      <w:lvlJc w:val="left"/>
+      <w:pPr>
+        <w:ind w:left="5220" w:hanging="360"/>
+      </w:pPr>
+    </w:lvl>
+    <w:lvl w:ilvl="8" w:tplc="4009001B" w:tentative="1">
+      <w:start w:val="1"/>
+      <w:numFmt w:val="lowerRoman"/>
+      <w:lvlText w:val="%9."/>
+      <w:lvlJc w:val="right"/>
+      <w:pPr>
+        <w:ind w:left="5940" w:hanging="180"/>
+      </w:pPr>
+    </w:lvl>
+  </w:abstractNum>
+  <w:abstractNum w:abstractNumId="1" w15:restartNumberingAfterBreak="0">
     <w:nsid w:val="1B506FF7"/>
     <w:multiLevelType w:val="hybridMultilevel"/>
     <w:tmpl w:val="CD64FA3A"/>
@@ -526,8 +1111,483 @@
       </w:rPr>
     </w:lvl>
   </w:abstractNum>
+  <w:abstractNum w:abstractNumId="2" w15:restartNumberingAfterBreak="0">
+    <w:nsid w:val="2B911CE2"/>
+    <w:multiLevelType w:val="hybridMultilevel"/>
+    <w:tmpl w:val="B6A0C04A"/>
+    <w:lvl w:ilvl="0" w:tplc="4009000F">
+      <w:start w:val="1"/>
+      <w:numFmt w:val="decimal"/>
+      <w:lvlText w:val="%1."/>
+      <w:lvlJc w:val="left"/>
+      <w:pPr>
+        <w:ind w:left="720" w:hanging="360"/>
+      </w:pPr>
+    </w:lvl>
+    <w:lvl w:ilvl="1" w:tplc="40090019" w:tentative="1">
+      <w:start w:val="1"/>
+      <w:numFmt w:val="lowerLetter"/>
+      <w:lvlText w:val="%2."/>
+      <w:lvlJc w:val="left"/>
+      <w:pPr>
+        <w:ind w:left="1440" w:hanging="360"/>
+      </w:pPr>
+    </w:lvl>
+    <w:lvl w:ilvl="2" w:tplc="4009001B" w:tentative="1">
+      <w:start w:val="1"/>
+      <w:numFmt w:val="lowerRoman"/>
+      <w:lvlText w:val="%3."/>
+      <w:lvlJc w:val="right"/>
+      <w:pPr>
+        <w:ind w:left="2160" w:hanging="180"/>
+      </w:pPr>
+    </w:lvl>
+    <w:lvl w:ilvl="3" w:tplc="4009000F" w:tentative="1">
+      <w:start w:val="1"/>
+      <w:numFmt w:val="decimal"/>
+      <w:lvlText w:val="%4."/>
+      <w:lvlJc w:val="left"/>
+      <w:pPr>
+        <w:ind w:left="2880" w:hanging="360"/>
+      </w:pPr>
+    </w:lvl>
+    <w:lvl w:ilvl="4" w:tplc="40090019" w:tentative="1">
+      <w:start w:val="1"/>
+      <w:numFmt w:val="lowerLetter"/>
+      <w:lvlText w:val="%5."/>
+      <w:lvlJc w:val="left"/>
+      <w:pPr>
+        <w:ind w:left="3600" w:hanging="360"/>
+      </w:pPr>
+    </w:lvl>
+    <w:lvl w:ilvl="5" w:tplc="4009001B" w:tentative="1">
+      <w:start w:val="1"/>
+      <w:numFmt w:val="lowerRoman"/>
+      <w:lvlText w:val="%6."/>
+      <w:lvlJc w:val="right"/>
+      <w:pPr>
+        <w:ind w:left="4320" w:hanging="180"/>
+      </w:pPr>
+    </w:lvl>
+    <w:lvl w:ilvl="6" w:tplc="4009000F" w:tentative="1">
+      <w:start w:val="1"/>
+      <w:numFmt w:val="decimal"/>
+      <w:lvlText w:val="%7."/>
+      <w:lvlJc w:val="left"/>
+      <w:pPr>
+        <w:ind w:left="5040" w:hanging="360"/>
+      </w:pPr>
+    </w:lvl>
+    <w:lvl w:ilvl="7" w:tplc="40090019" w:tentative="1">
+      <w:start w:val="1"/>
+      <w:numFmt w:val="lowerLetter"/>
+      <w:lvlText w:val="%8."/>
+      <w:lvlJc w:val="left"/>
+      <w:pPr>
+        <w:ind w:left="5760" w:hanging="360"/>
+      </w:pPr>
+    </w:lvl>
+    <w:lvl w:ilvl="8" w:tplc="4009001B" w:tentative="1">
+      <w:start w:val="1"/>
+      <w:numFmt w:val="lowerRoman"/>
+      <w:lvlText w:val="%9."/>
+      <w:lvlJc w:val="right"/>
+      <w:pPr>
+        <w:ind w:left="6480" w:hanging="180"/>
+      </w:pPr>
+    </w:lvl>
+  </w:abstractNum>
+  <w:abstractNum w:abstractNumId="3" w15:restartNumberingAfterBreak="0">
+    <w:nsid w:val="3B631312"/>
+    <w:multiLevelType w:val="hybridMultilevel"/>
+    <w:tmpl w:val="B6A0C04A"/>
+    <w:lvl w:ilvl="0" w:tplc="4009000F">
+      <w:start w:val="1"/>
+      <w:numFmt w:val="decimal"/>
+      <w:lvlText w:val="%1."/>
+      <w:lvlJc w:val="left"/>
+      <w:pPr>
+        <w:ind w:left="720" w:hanging="360"/>
+      </w:pPr>
+    </w:lvl>
+    <w:lvl w:ilvl="1" w:tplc="40090019" w:tentative="1">
+      <w:start w:val="1"/>
+      <w:numFmt w:val="lowerLetter"/>
+      <w:lvlText w:val="%2."/>
+      <w:lvlJc w:val="left"/>
+      <w:pPr>
+        <w:ind w:left="1440" w:hanging="360"/>
+      </w:pPr>
+    </w:lvl>
+    <w:lvl w:ilvl="2" w:tplc="4009001B" w:tentative="1">
+      <w:start w:val="1"/>
+      <w:numFmt w:val="lowerRoman"/>
+      <w:lvlText w:val="%3."/>
+      <w:lvlJc w:val="right"/>
+      <w:pPr>
+        <w:ind w:left="2160" w:hanging="180"/>
+      </w:pPr>
+    </w:lvl>
+    <w:lvl w:ilvl="3" w:tplc="4009000F" w:tentative="1">
+      <w:start w:val="1"/>
+      <w:numFmt w:val="decimal"/>
+      <w:lvlText w:val="%4."/>
+      <w:lvlJc w:val="left"/>
+      <w:pPr>
+        <w:ind w:left="2880" w:hanging="360"/>
+      </w:pPr>
+    </w:lvl>
+    <w:lvl w:ilvl="4" w:tplc="40090019" w:tentative="1">
+      <w:start w:val="1"/>
+      <w:numFmt w:val="lowerLetter"/>
+      <w:lvlText w:val="%5."/>
+      <w:lvlJc w:val="left"/>
+      <w:pPr>
+        <w:ind w:left="3600" w:hanging="360"/>
+      </w:pPr>
+    </w:lvl>
+    <w:lvl w:ilvl="5" w:tplc="4009001B" w:tentative="1">
+      <w:start w:val="1"/>
+      <w:numFmt w:val="lowerRoman"/>
+      <w:lvlText w:val="%6."/>
+      <w:lvlJc w:val="right"/>
+      <w:pPr>
+        <w:ind w:left="4320" w:hanging="180"/>
+      </w:pPr>
+    </w:lvl>
+    <w:lvl w:ilvl="6" w:tplc="4009000F" w:tentative="1">
+      <w:start w:val="1"/>
+      <w:numFmt w:val="decimal"/>
+      <w:lvlText w:val="%7."/>
+      <w:lvlJc w:val="left"/>
+      <w:pPr>
+        <w:ind w:left="5040" w:hanging="360"/>
+      </w:pPr>
+    </w:lvl>
+    <w:lvl w:ilvl="7" w:tplc="40090019" w:tentative="1">
+      <w:start w:val="1"/>
+      <w:numFmt w:val="lowerLetter"/>
+      <w:lvlText w:val="%8."/>
+      <w:lvlJc w:val="left"/>
+      <w:pPr>
+        <w:ind w:left="5760" w:hanging="360"/>
+      </w:pPr>
+    </w:lvl>
+    <w:lvl w:ilvl="8" w:tplc="4009001B" w:tentative="1">
+      <w:start w:val="1"/>
+      <w:numFmt w:val="lowerRoman"/>
+      <w:lvlText w:val="%9."/>
+      <w:lvlJc w:val="right"/>
+      <w:pPr>
+        <w:ind w:left="6480" w:hanging="180"/>
+      </w:pPr>
+    </w:lvl>
+  </w:abstractNum>
+  <w:abstractNum w:abstractNumId="4" w15:restartNumberingAfterBreak="0">
+    <w:nsid w:val="434F025E"/>
+    <w:multiLevelType w:val="hybridMultilevel"/>
+    <w:tmpl w:val="011499CA"/>
+    <w:lvl w:ilvl="0" w:tplc="4009000F">
+      <w:start w:val="1"/>
+      <w:numFmt w:val="decimal"/>
+      <w:lvlText w:val="%1."/>
+      <w:lvlJc w:val="left"/>
+      <w:pPr>
+        <w:ind w:left="720" w:hanging="360"/>
+      </w:pPr>
+    </w:lvl>
+    <w:lvl w:ilvl="1" w:tplc="40090019" w:tentative="1">
+      <w:start w:val="1"/>
+      <w:numFmt w:val="lowerLetter"/>
+      <w:lvlText w:val="%2."/>
+      <w:lvlJc w:val="left"/>
+      <w:pPr>
+        <w:ind w:left="1440" w:hanging="360"/>
+      </w:pPr>
+    </w:lvl>
+    <w:lvl w:ilvl="2" w:tplc="4009001B" w:tentative="1">
+      <w:start w:val="1"/>
+      <w:numFmt w:val="lowerRoman"/>
+      <w:lvlText w:val="%3."/>
+      <w:lvlJc w:val="right"/>
+      <w:pPr>
+        <w:ind w:left="2160" w:hanging="180"/>
+      </w:pPr>
+    </w:lvl>
+    <w:lvl w:ilvl="3" w:tplc="4009000F" w:tentative="1">
+      <w:start w:val="1"/>
+      <w:numFmt w:val="decimal"/>
+      <w:lvlText w:val="%4."/>
+      <w:lvlJc w:val="left"/>
+      <w:pPr>
+        <w:ind w:left="2880" w:hanging="360"/>
+      </w:pPr>
+    </w:lvl>
+    <w:lvl w:ilvl="4" w:tplc="40090019" w:tentative="1">
+      <w:start w:val="1"/>
+      <w:numFmt w:val="lowerLetter"/>
+      <w:lvlText w:val="%5."/>
+      <w:lvlJc w:val="left"/>
+      <w:pPr>
+        <w:ind w:left="3600" w:hanging="360"/>
+      </w:pPr>
+    </w:lvl>
+    <w:lvl w:ilvl="5" w:tplc="4009001B" w:tentative="1">
+      <w:start w:val="1"/>
+      <w:numFmt w:val="lowerRoman"/>
+      <w:lvlText w:val="%6."/>
+      <w:lvlJc w:val="right"/>
+      <w:pPr>
+        <w:ind w:left="4320" w:hanging="180"/>
+      </w:pPr>
+    </w:lvl>
+    <w:lvl w:ilvl="6" w:tplc="4009000F" w:tentative="1">
+      <w:start w:val="1"/>
+      <w:numFmt w:val="decimal"/>
+      <w:lvlText w:val="%7."/>
+      <w:lvlJc w:val="left"/>
+      <w:pPr>
+        <w:ind w:left="5040" w:hanging="360"/>
+      </w:pPr>
+    </w:lvl>
+    <w:lvl w:ilvl="7" w:tplc="40090019" w:tentative="1">
+      <w:start w:val="1"/>
+      <w:numFmt w:val="lowerLetter"/>
+      <w:lvlText w:val="%8."/>
+      <w:lvlJc w:val="left"/>
+      <w:pPr>
+        <w:ind w:left="5760" w:hanging="360"/>
+      </w:pPr>
+    </w:lvl>
+    <w:lvl w:ilvl="8" w:tplc="4009001B" w:tentative="1">
+      <w:start w:val="1"/>
+      <w:numFmt w:val="lowerRoman"/>
+      <w:lvlText w:val="%9."/>
+      <w:lvlJc w:val="right"/>
+      <w:pPr>
+        <w:ind w:left="6480" w:hanging="180"/>
+      </w:pPr>
+    </w:lvl>
+  </w:abstractNum>
+  <w:abstractNum w:abstractNumId="5" w15:restartNumberingAfterBreak="0">
+    <w:nsid w:val="71AA5FBB"/>
+    <w:multiLevelType w:val="hybridMultilevel"/>
+    <w:tmpl w:val="86DC4346"/>
+    <w:lvl w:ilvl="0" w:tplc="40090001">
+      <w:start w:val="1"/>
+      <w:numFmt w:val="bullet"/>
+      <w:lvlText w:val=""/>
+      <w:lvlJc w:val="left"/>
+      <w:pPr>
+        <w:ind w:left="720" w:hanging="360"/>
+      </w:pPr>
+      <w:rPr>
+        <w:rFonts w:ascii="Symbol" w:hAnsi="Symbol" w:hint="default"/>
+      </w:rPr>
+    </w:lvl>
+    <w:lvl w:ilvl="1" w:tplc="40090003" w:tentative="1">
+      <w:start w:val="1"/>
+      <w:numFmt w:val="bullet"/>
+      <w:lvlText w:val="o"/>
+      <w:lvlJc w:val="left"/>
+      <w:pPr>
+        <w:ind w:left="1440" w:hanging="360"/>
+      </w:pPr>
+      <w:rPr>
+        <w:rFonts w:ascii="Courier New" w:hAnsi="Courier New" w:cs="Courier New" w:hint="default"/>
+      </w:rPr>
+    </w:lvl>
+    <w:lvl w:ilvl="2" w:tplc="40090005" w:tentative="1">
+      <w:start w:val="1"/>
+      <w:numFmt w:val="bullet"/>
+      <w:lvlText w:val=""/>
+      <w:lvlJc w:val="left"/>
+      <w:pPr>
+        <w:ind w:left="2160" w:hanging="360"/>
+      </w:pPr>
+      <w:rPr>
+        <w:rFonts w:ascii="Wingdings" w:hAnsi="Wingdings" w:hint="default"/>
+      </w:rPr>
+    </w:lvl>
+    <w:lvl w:ilvl="3" w:tplc="40090001" w:tentative="1">
+      <w:start w:val="1"/>
+      <w:numFmt w:val="bullet"/>
+      <w:lvlText w:val=""/>
+      <w:lvlJc w:val="left"/>
+      <w:pPr>
+        <w:ind w:left="2880" w:hanging="360"/>
+      </w:pPr>
+      <w:rPr>
+        <w:rFonts w:ascii="Symbol" w:hAnsi="Symbol" w:hint="default"/>
+      </w:rPr>
+    </w:lvl>
+    <w:lvl w:ilvl="4" w:tplc="40090003" w:tentative="1">
+      <w:start w:val="1"/>
+      <w:numFmt w:val="bullet"/>
+      <w:lvlText w:val="o"/>
+      <w:lvlJc w:val="left"/>
+      <w:pPr>
+        <w:ind w:left="3600" w:hanging="360"/>
+      </w:pPr>
+      <w:rPr>
+        <w:rFonts w:ascii="Courier New" w:hAnsi="Courier New" w:cs="Courier New" w:hint="default"/>
+      </w:rPr>
+    </w:lvl>
+    <w:lvl w:ilvl="5" w:tplc="40090005" w:tentative="1">
+      <w:start w:val="1"/>
+      <w:numFmt w:val="bullet"/>
+      <w:lvlText w:val=""/>
+      <w:lvlJc w:val="left"/>
+      <w:pPr>
+        <w:ind w:left="4320" w:hanging="360"/>
+      </w:pPr>
+      <w:rPr>
+        <w:rFonts w:ascii="Wingdings" w:hAnsi="Wingdings" w:hint="default"/>
+      </w:rPr>
+    </w:lvl>
+    <w:lvl w:ilvl="6" w:tplc="40090001" w:tentative="1">
+      <w:start w:val="1"/>
+      <w:numFmt w:val="bullet"/>
+      <w:lvlText w:val=""/>
+      <w:lvlJc w:val="left"/>
+      <w:pPr>
+        <w:ind w:left="5040" w:hanging="360"/>
+      </w:pPr>
+      <w:rPr>
+        <w:rFonts w:ascii="Symbol" w:hAnsi="Symbol" w:hint="default"/>
+      </w:rPr>
+    </w:lvl>
+    <w:lvl w:ilvl="7" w:tplc="40090003" w:tentative="1">
+      <w:start w:val="1"/>
+      <w:numFmt w:val="bullet"/>
+      <w:lvlText w:val="o"/>
+      <w:lvlJc w:val="left"/>
+      <w:pPr>
+        <w:ind w:left="5760" w:hanging="360"/>
+      </w:pPr>
+      <w:rPr>
+        <w:rFonts w:ascii="Courier New" w:hAnsi="Courier New" w:cs="Courier New" w:hint="default"/>
+      </w:rPr>
+    </w:lvl>
+    <w:lvl w:ilvl="8" w:tplc="40090005" w:tentative="1">
+      <w:start w:val="1"/>
+      <w:numFmt w:val="bullet"/>
+      <w:lvlText w:val=""/>
+      <w:lvlJc w:val="left"/>
+      <w:pPr>
+        <w:ind w:left="6480" w:hanging="360"/>
+      </w:pPr>
+      <w:rPr>
+        <w:rFonts w:ascii="Wingdings" w:hAnsi="Wingdings" w:hint="default"/>
+      </w:rPr>
+    </w:lvl>
+  </w:abstractNum>
+  <w:abstractNum w:abstractNumId="6" w15:restartNumberingAfterBreak="0">
+    <w:nsid w:val="77891A24"/>
+    <w:multiLevelType w:val="hybridMultilevel"/>
+    <w:tmpl w:val="011499CA"/>
+    <w:lvl w:ilvl="0" w:tplc="4009000F">
+      <w:start w:val="1"/>
+      <w:numFmt w:val="decimal"/>
+      <w:lvlText w:val="%1."/>
+      <w:lvlJc w:val="left"/>
+      <w:pPr>
+        <w:ind w:left="720" w:hanging="360"/>
+      </w:pPr>
+    </w:lvl>
+    <w:lvl w:ilvl="1" w:tplc="40090019" w:tentative="1">
+      <w:start w:val="1"/>
+      <w:numFmt w:val="lowerLetter"/>
+      <w:lvlText w:val="%2."/>
+      <w:lvlJc w:val="left"/>
+      <w:pPr>
+        <w:ind w:left="1440" w:hanging="360"/>
+      </w:pPr>
+    </w:lvl>
+    <w:lvl w:ilvl="2" w:tplc="4009001B" w:tentative="1">
+      <w:start w:val="1"/>
+      <w:numFmt w:val="lowerRoman"/>
+      <w:lvlText w:val="%3."/>
+      <w:lvlJc w:val="right"/>
+      <w:pPr>
+        <w:ind w:left="2160" w:hanging="180"/>
+      </w:pPr>
+    </w:lvl>
+    <w:lvl w:ilvl="3" w:tplc="4009000F" w:tentative="1">
+      <w:start w:val="1"/>
+      <w:numFmt w:val="decimal"/>
+      <w:lvlText w:val="%4."/>
+      <w:lvlJc w:val="left"/>
+      <w:pPr>
+        <w:ind w:left="2880" w:hanging="360"/>
+      </w:pPr>
+    </w:lvl>
+    <w:lvl w:ilvl="4" w:tplc="40090019" w:tentative="1">
+      <w:start w:val="1"/>
+      <w:numFmt w:val="lowerLetter"/>
+      <w:lvlText w:val="%5."/>
+      <w:lvlJc w:val="left"/>
+      <w:pPr>
+        <w:ind w:left="3600" w:hanging="360"/>
+      </w:pPr>
+    </w:lvl>
+    <w:lvl w:ilvl="5" w:tplc="4009001B" w:tentative="1">
+      <w:start w:val="1"/>
+      <w:numFmt w:val="lowerRoman"/>
+      <w:lvlText w:val="%6."/>
+      <w:lvlJc w:val="right"/>
+      <w:pPr>
+        <w:ind w:left="4320" w:hanging="180"/>
+      </w:pPr>
+    </w:lvl>
+    <w:lvl w:ilvl="6" w:tplc="4009000F" w:tentative="1">
+      <w:start w:val="1"/>
+      <w:numFmt w:val="decimal"/>
+      <w:lvlText w:val="%7."/>
+      <w:lvlJc w:val="left"/>
+      <w:pPr>
+        <w:ind w:left="5040" w:hanging="360"/>
+      </w:pPr>
+    </w:lvl>
+    <w:lvl w:ilvl="7" w:tplc="40090019" w:tentative="1">
+      <w:start w:val="1"/>
+      <w:numFmt w:val="lowerLetter"/>
+      <w:lvlText w:val="%8."/>
+      <w:lvlJc w:val="left"/>
+      <w:pPr>
+        <w:ind w:left="5760" w:hanging="360"/>
+      </w:pPr>
+    </w:lvl>
+    <w:lvl w:ilvl="8" w:tplc="4009001B" w:tentative="1">
+      <w:start w:val="1"/>
+      <w:numFmt w:val="lowerRoman"/>
+      <w:lvlText w:val="%9."/>
+      <w:lvlJc w:val="right"/>
+      <w:pPr>
+        <w:ind w:left="6480" w:hanging="180"/>
+      </w:pPr>
+    </w:lvl>
+  </w:abstractNum>
   <w:num w:numId="1">
+    <w:abstractNumId w:val="1"/>
+  </w:num>
+  <w:num w:numId="2">
+    <w:abstractNumId w:val="5"/>
+  </w:num>
+  <w:num w:numId="3">
+    <w:abstractNumId w:val="4"/>
+  </w:num>
+  <w:num w:numId="4">
+    <w:abstractNumId w:val="3"/>
+  </w:num>
+  <w:num w:numId="5">
     <w:abstractNumId w:val="0"/>
+  </w:num>
+  <w:num w:numId="6">
+    <w:abstractNumId w:val="6"/>
+  </w:num>
+  <w:num w:numId="7">
+    <w:abstractNumId w:val="2"/>
   </w:num>
 </w:numbering>
 </file>

</xml_diff>

<commit_message>
code review file updated
</commit_message>
<xml_diff>
--- a/codeReview.docx
+++ b/codeReview.docx
@@ -11,23 +11,13 @@
           <w:u w:val="single"/>
         </w:rPr>
       </w:pPr>
-      <w:proofErr w:type="spellStart"/>
       <w:r>
         <w:rPr>
           <w:b/>
           <w:bCs/>
           <w:u w:val="single"/>
         </w:rPr>
-        <w:t>TestVagrant</w:t>
-      </w:r>
-      <w:proofErr w:type="spellEnd"/>
-      <w:r>
-        <w:rPr>
-          <w:b/>
-          <w:bCs/>
-          <w:u w:val="single"/>
-        </w:rPr>
-        <w:t xml:space="preserve"> hiring challenge for applicants:  Code Review and Changes</w:t>
+        <w:t>TestVagrant hiring challenge for applicants:  Code Review and Changes</w:t>
       </w:r>
     </w:p>
     <w:p>
@@ -46,21 +36,11 @@
         <w:t>Th</w:t>
       </w:r>
       <w:r>
-        <w:t xml:space="preserve">is project is designed to run on Mac, Linux and Window system, therefore in all three classes </w:t>
-      </w:r>
-      <w:proofErr w:type="spellStart"/>
-      <w:r>
-        <w:t>i.e</w:t>
-      </w:r>
-      <w:proofErr w:type="spellEnd"/>
-      <w:r>
-        <w:t xml:space="preserve"> FlightBookingTest.java, HotelBookingTest.java, SignInTest.java </w:t>
+        <w:t xml:space="preserve">is project is designed to run on Mac, Linux and Window system, therefore in all three classes i.e FlightBookingTest.java, HotelBookingTest.java, SignInTest.java </w:t>
       </w:r>
       <w:r>
         <w:t xml:space="preserve">method </w:t>
       </w:r>
-      <w:proofErr w:type="spellStart"/>
-      <w:proofErr w:type="gramStart"/>
       <w:r>
         <w:rPr>
           <w:rFonts w:ascii="Courier New" w:hAnsi="Courier New" w:cs="Courier New"/>
@@ -68,9 +48,143 @@
           <w:sz w:val="20"/>
           <w:shd w:val="clear" w:color="auto" w:fill="E8F2FE"/>
         </w:rPr>
-        <w:t>setDriverPath</w:t>
-      </w:r>
-      <w:proofErr w:type="spellEnd"/>
+        <w:t>setDriverPath()</w:t>
+      </w:r>
+      <w:r>
+        <w:rPr>
+          <w:rFonts w:cstheme="minorHAnsi"/>
+          <w:color w:val="000000"/>
+          <w:sz w:val="20"/>
+          <w:shd w:val="clear" w:color="auto" w:fill="E8F2FE"/>
+        </w:rPr>
+        <w:t>is defined.</w:t>
+      </w:r>
+    </w:p>
+    <w:p>
+      <w:pPr>
+        <w:pStyle w:val="ListParagraph"/>
+        <w:ind w:left="-270"/>
+        <w:rPr>
+          <w:rFonts w:cstheme="minorHAnsi"/>
+          <w:color w:val="000000"/>
+          <w:sz w:val="20"/>
+          <w:shd w:val="clear" w:color="auto" w:fill="E8F2FE"/>
+        </w:rPr>
+      </w:pPr>
+      <w:r>
+        <w:rPr>
+          <w:rFonts w:cstheme="minorHAnsi"/>
+          <w:color w:val="000000"/>
+          <w:sz w:val="20"/>
+          <w:shd w:val="clear" w:color="auto" w:fill="E8F2FE"/>
+        </w:rPr>
+        <w:t>Also Driver binaries are placed in project which is increasing project size and may require change when new version is available in market.</w:t>
+      </w:r>
+    </w:p>
+    <w:p>
+      <w:pPr>
+        <w:pStyle w:val="ListParagraph"/>
+        <w:ind w:left="-270"/>
+        <w:rPr>
+          <w:rFonts w:cstheme="minorHAnsi"/>
+          <w:color w:val="000000"/>
+          <w:sz w:val="20"/>
+          <w:shd w:val="clear" w:color="auto" w:fill="E8F2FE"/>
+        </w:rPr>
+      </w:pPr>
+    </w:p>
+    <w:p>
+      <w:pPr>
+        <w:pStyle w:val="ListParagraph"/>
+        <w:ind w:left="-270"/>
+        <w:rPr>
+          <w:rFonts w:cstheme="minorHAnsi"/>
+          <w:color w:val="000000"/>
+          <w:sz w:val="20"/>
+          <w:shd w:val="clear" w:color="auto" w:fill="E8F2FE"/>
+        </w:rPr>
+      </w:pPr>
+      <w:r>
+        <w:rPr>
+          <w:rFonts w:cstheme="minorHAnsi"/>
+          <w:color w:val="000000"/>
+          <w:sz w:val="20"/>
+          <w:shd w:val="clear" w:color="auto" w:fill="E8F2FE"/>
+        </w:rPr>
+        <w:t xml:space="preserve">Changes done: </w:t>
+      </w:r>
+    </w:p>
+    <w:p>
+      <w:pPr>
+        <w:pStyle w:val="ListParagraph"/>
+        <w:numPr>
+          <w:ilvl w:val="0"/>
+          <w:numId w:val="1"/>
+        </w:numPr>
+        <w:rPr>
+          <w:rFonts w:cstheme="minorHAnsi"/>
+          <w:color w:val="000000"/>
+          <w:sz w:val="20"/>
+          <w:shd w:val="clear" w:color="auto" w:fill="E8F2FE"/>
+        </w:rPr>
+      </w:pPr>
+      <w:r>
+        <w:rPr>
+          <w:rFonts w:cstheme="minorHAnsi"/>
+          <w:color w:val="000000"/>
+          <w:sz w:val="20"/>
+          <w:shd w:val="clear" w:color="auto" w:fill="E8F2FE"/>
+        </w:rPr>
+        <w:t>All driver binaries are removed from project.</w:t>
+      </w:r>
+    </w:p>
+    <w:p>
+      <w:pPr>
+        <w:pStyle w:val="ListParagraph"/>
+        <w:numPr>
+          <w:ilvl w:val="0"/>
+          <w:numId w:val="1"/>
+        </w:numPr>
+        <w:rPr>
+          <w:rFonts w:cstheme="minorHAnsi"/>
+          <w:color w:val="000000"/>
+          <w:sz w:val="20"/>
+          <w:shd w:val="clear" w:color="auto" w:fill="E8F2FE"/>
+        </w:rPr>
+      </w:pPr>
+      <w:r>
+        <w:rPr>
+          <w:rFonts w:cstheme="minorHAnsi"/>
+          <w:color w:val="000000"/>
+          <w:sz w:val="20"/>
+          <w:shd w:val="clear" w:color="auto" w:fill="E8F2FE"/>
+        </w:rPr>
+        <w:t>Implemented Bonigracia’s webdriver manager, this will not only help to run program in multiple OS but it will support multiple browser without worrying about binary files.</w:t>
+      </w:r>
+    </w:p>
+    <w:p>
+      <w:pPr>
+        <w:pStyle w:val="ListParagraph"/>
+        <w:numPr>
+          <w:ilvl w:val="0"/>
+          <w:numId w:val="1"/>
+        </w:numPr>
+        <w:rPr>
+          <w:rFonts w:cstheme="minorHAnsi"/>
+          <w:color w:val="000000"/>
+          <w:sz w:val="20"/>
+          <w:shd w:val="clear" w:color="auto" w:fill="E8F2FE"/>
+        </w:rPr>
+      </w:pPr>
+      <w:r>
+        <w:rPr>
+          <w:rFonts w:cstheme="minorHAnsi"/>
+          <w:color w:val="000000"/>
+          <w:sz w:val="20"/>
+          <w:shd w:val="clear" w:color="auto" w:fill="E8F2FE"/>
+        </w:rPr>
+        <w:t xml:space="preserve">With the help of WebDriver manager we can remove </w:t>
+      </w:r>
       <w:r>
         <w:rPr>
           <w:rFonts w:ascii="Courier New" w:hAnsi="Courier New" w:cs="Courier New"/>
@@ -78,31 +192,16 @@
           <w:sz w:val="20"/>
           <w:shd w:val="clear" w:color="auto" w:fill="E8F2FE"/>
         </w:rPr>
-        <w:t>(</w:t>
-      </w:r>
-      <w:proofErr w:type="gramEnd"/>
-      <w:r>
-        <w:rPr>
-          <w:rFonts w:ascii="Courier New" w:hAnsi="Courier New" w:cs="Courier New"/>
-          <w:color w:val="000000"/>
-          <w:sz w:val="20"/>
-          <w:shd w:val="clear" w:color="auto" w:fill="E8F2FE"/>
-        </w:rPr>
-        <w:t>)</w:t>
-      </w:r>
-      <w:r>
-        <w:rPr>
-          <w:rFonts w:cstheme="minorHAnsi"/>
-          <w:color w:val="000000"/>
-          <w:sz w:val="20"/>
-          <w:shd w:val="clear" w:color="auto" w:fill="E8F2FE"/>
-        </w:rPr>
-        <w:t>is defined.</w:t>
-      </w:r>
-    </w:p>
-    <w:p>
-      <w:pPr>
-        <w:pStyle w:val="ListParagraph"/>
+        <w:t>setDriverPath()</w:t>
+      </w:r>
+    </w:p>
+    <w:p>
+      <w:pPr>
+        <w:pStyle w:val="ListParagraph"/>
+        <w:numPr>
+          <w:ilvl w:val="0"/>
+          <w:numId w:val="1"/>
+        </w:numPr>
         <w:ind w:left="-270"/>
         <w:rPr>
           <w:rFonts w:cstheme="minorHAnsi"/>
@@ -118,12 +217,16 @@
           <w:sz w:val="20"/>
           <w:shd w:val="clear" w:color="auto" w:fill="E8F2FE"/>
         </w:rPr>
-        <w:t>Also Driver binaries are placed in project which is increasing project size and may require change when new version is available in market.</w:t>
-      </w:r>
-    </w:p>
-    <w:p>
-      <w:pPr>
-        <w:pStyle w:val="ListParagraph"/>
+        <w:t>Change done to Framework structure: For Code reusability and to follow POM framework, creating a new folder src/main/test and moving all test files to src/main/test</w:t>
+      </w:r>
+    </w:p>
+    <w:p>
+      <w:pPr>
+        <w:pStyle w:val="ListParagraph"/>
+        <w:numPr>
+          <w:ilvl w:val="0"/>
+          <w:numId w:val="1"/>
+        </w:numPr>
         <w:ind w:left="-270"/>
         <w:rPr>
           <w:rFonts w:cstheme="minorHAnsi"/>
@@ -132,249 +235,15 @@
           <w:shd w:val="clear" w:color="auto" w:fill="E8F2FE"/>
         </w:rPr>
       </w:pPr>
-    </w:p>
-    <w:p>
-      <w:pPr>
-        <w:pStyle w:val="ListParagraph"/>
-        <w:ind w:left="-270"/>
-        <w:rPr>
-          <w:rFonts w:cstheme="minorHAnsi"/>
-          <w:color w:val="000000"/>
-          <w:sz w:val="20"/>
-          <w:shd w:val="clear" w:color="auto" w:fill="E8F2FE"/>
-        </w:rPr>
-      </w:pPr>
-      <w:r>
-        <w:rPr>
-          <w:rFonts w:cstheme="minorHAnsi"/>
-          <w:color w:val="000000"/>
-          <w:sz w:val="20"/>
-          <w:shd w:val="clear" w:color="auto" w:fill="E8F2FE"/>
-        </w:rPr>
-        <w:t xml:space="preserve">Changes done: </w:t>
-      </w:r>
-    </w:p>
-    <w:p>
-      <w:pPr>
-        <w:pStyle w:val="ListParagraph"/>
-        <w:numPr>
-          <w:ilvl w:val="0"/>
-          <w:numId w:val="1"/>
-        </w:numPr>
-        <w:rPr>
-          <w:rFonts w:cstheme="minorHAnsi"/>
-          <w:color w:val="000000"/>
-          <w:sz w:val="20"/>
-          <w:shd w:val="clear" w:color="auto" w:fill="E8F2FE"/>
-        </w:rPr>
-      </w:pPr>
-      <w:r>
-        <w:rPr>
-          <w:rFonts w:cstheme="minorHAnsi"/>
-          <w:color w:val="000000"/>
-          <w:sz w:val="20"/>
-          <w:shd w:val="clear" w:color="auto" w:fill="E8F2FE"/>
-        </w:rPr>
-        <w:t>All driver binaries are removed from project.</w:t>
-      </w:r>
-    </w:p>
-    <w:p>
-      <w:pPr>
-        <w:pStyle w:val="ListParagraph"/>
-        <w:numPr>
-          <w:ilvl w:val="0"/>
-          <w:numId w:val="1"/>
-        </w:numPr>
-        <w:rPr>
-          <w:rFonts w:cstheme="minorHAnsi"/>
-          <w:color w:val="000000"/>
-          <w:sz w:val="20"/>
-          <w:shd w:val="clear" w:color="auto" w:fill="E8F2FE"/>
-        </w:rPr>
-      </w:pPr>
-      <w:r>
-        <w:rPr>
-          <w:rFonts w:cstheme="minorHAnsi"/>
-          <w:color w:val="000000"/>
-          <w:sz w:val="20"/>
-          <w:shd w:val="clear" w:color="auto" w:fill="E8F2FE"/>
-        </w:rPr>
-        <w:t xml:space="preserve">Implemented </w:t>
-      </w:r>
-      <w:proofErr w:type="spellStart"/>
-      <w:r>
-        <w:rPr>
-          <w:rFonts w:cstheme="minorHAnsi"/>
-          <w:color w:val="000000"/>
-          <w:sz w:val="20"/>
-          <w:shd w:val="clear" w:color="auto" w:fill="E8F2FE"/>
-        </w:rPr>
-        <w:t>Bonigracia’s</w:t>
-      </w:r>
-      <w:proofErr w:type="spellEnd"/>
-      <w:r>
-        <w:rPr>
-          <w:rFonts w:cstheme="minorHAnsi"/>
-          <w:color w:val="000000"/>
-          <w:sz w:val="20"/>
-          <w:shd w:val="clear" w:color="auto" w:fill="E8F2FE"/>
-        </w:rPr>
-        <w:t xml:space="preserve"> </w:t>
-      </w:r>
-      <w:proofErr w:type="spellStart"/>
-      <w:r>
-        <w:rPr>
-          <w:rFonts w:cstheme="minorHAnsi"/>
-          <w:color w:val="000000"/>
-          <w:sz w:val="20"/>
-          <w:shd w:val="clear" w:color="auto" w:fill="E8F2FE"/>
-        </w:rPr>
-        <w:t>webdriver</w:t>
-      </w:r>
-      <w:proofErr w:type="spellEnd"/>
-      <w:r>
-        <w:rPr>
-          <w:rFonts w:cstheme="minorHAnsi"/>
-          <w:color w:val="000000"/>
-          <w:sz w:val="20"/>
-          <w:shd w:val="clear" w:color="auto" w:fill="E8F2FE"/>
-        </w:rPr>
-        <w:t xml:space="preserve"> manager, this will not only help to run program in multiple OS but it will support multiple browser without worrying about binary files.</w:t>
-      </w:r>
-    </w:p>
-    <w:p>
-      <w:pPr>
-        <w:pStyle w:val="ListParagraph"/>
-        <w:numPr>
-          <w:ilvl w:val="0"/>
-          <w:numId w:val="1"/>
-        </w:numPr>
-        <w:rPr>
-          <w:rFonts w:cstheme="minorHAnsi"/>
-          <w:color w:val="000000"/>
-          <w:sz w:val="20"/>
-          <w:shd w:val="clear" w:color="auto" w:fill="E8F2FE"/>
-        </w:rPr>
-      </w:pPr>
-      <w:r>
-        <w:rPr>
-          <w:rFonts w:cstheme="minorHAnsi"/>
-          <w:color w:val="000000"/>
-          <w:sz w:val="20"/>
-          <w:shd w:val="clear" w:color="auto" w:fill="E8F2FE"/>
-        </w:rPr>
-        <w:t xml:space="preserve">With the help of WebDriver manager we can remove </w:t>
-      </w:r>
-      <w:r>
-        <w:rPr>
-          <w:rFonts w:ascii="Courier New" w:hAnsi="Courier New" w:cs="Courier New"/>
-          <w:color w:val="000000"/>
-          <w:sz w:val="20"/>
-          <w:shd w:val="clear" w:color="auto" w:fill="E8F2FE"/>
-        </w:rPr>
-        <w:t>setDriverPath()</w:t>
-      </w:r>
-    </w:p>
-    <w:p>
-      <w:pPr>
-        <w:pStyle w:val="ListParagraph"/>
-        <w:numPr>
-          <w:ilvl w:val="0"/>
-          <w:numId w:val="1"/>
-        </w:numPr>
-        <w:ind w:left="-270"/>
-        <w:rPr>
-          <w:rFonts w:cstheme="minorHAnsi"/>
-          <w:color w:val="000000"/>
-          <w:sz w:val="20"/>
-          <w:shd w:val="clear" w:color="auto" w:fill="E8F2FE"/>
-        </w:rPr>
-      </w:pPr>
-      <w:r>
-        <w:rPr>
-          <w:rFonts w:cstheme="minorHAnsi"/>
-          <w:color w:val="000000"/>
-          <w:sz w:val="20"/>
-          <w:shd w:val="clear" w:color="auto" w:fill="E8F2FE"/>
-        </w:rPr>
-        <w:t xml:space="preserve">Change done to Framework structure: For Code reusability and to follow POM framework, creating a new folder </w:t>
-      </w:r>
-      <w:proofErr w:type="spellStart"/>
-      <w:r>
-        <w:rPr>
-          <w:rFonts w:cstheme="minorHAnsi"/>
-          <w:color w:val="000000"/>
-          <w:sz w:val="20"/>
-          <w:shd w:val="clear" w:color="auto" w:fill="E8F2FE"/>
-        </w:rPr>
-        <w:t>src</w:t>
-      </w:r>
-      <w:proofErr w:type="spellEnd"/>
-      <w:r>
-        <w:rPr>
-          <w:rFonts w:cstheme="minorHAnsi"/>
-          <w:color w:val="000000"/>
-          <w:sz w:val="20"/>
-          <w:shd w:val="clear" w:color="auto" w:fill="E8F2FE"/>
-        </w:rPr>
-        <w:t xml:space="preserve">/main/test and moving all test files to </w:t>
-      </w:r>
-      <w:proofErr w:type="spellStart"/>
-      <w:r>
-        <w:rPr>
-          <w:rFonts w:cstheme="minorHAnsi"/>
-          <w:color w:val="000000"/>
-          <w:sz w:val="20"/>
-          <w:shd w:val="clear" w:color="auto" w:fill="E8F2FE"/>
-        </w:rPr>
-        <w:t>src</w:t>
-      </w:r>
-      <w:proofErr w:type="spellEnd"/>
-      <w:r>
-        <w:rPr>
-          <w:rFonts w:cstheme="minorHAnsi"/>
-          <w:color w:val="000000"/>
-          <w:sz w:val="20"/>
-          <w:shd w:val="clear" w:color="auto" w:fill="E8F2FE"/>
-        </w:rPr>
-        <w:t>/main/test</w:t>
-      </w:r>
-    </w:p>
-    <w:p>
-      <w:pPr>
-        <w:pStyle w:val="ListParagraph"/>
-        <w:numPr>
-          <w:ilvl w:val="0"/>
-          <w:numId w:val="1"/>
-        </w:numPr>
-        <w:ind w:left="-270"/>
-        <w:rPr>
-          <w:rFonts w:cstheme="minorHAnsi"/>
-          <w:color w:val="000000"/>
-          <w:sz w:val="20"/>
-          <w:shd w:val="clear" w:color="auto" w:fill="E8F2FE"/>
-        </w:rPr>
-      </w:pPr>
-      <w:r>
-        <w:rPr>
-          <w:rFonts w:cstheme="minorHAnsi"/>
-          <w:color w:val="000000"/>
-          <w:sz w:val="20"/>
-          <w:shd w:val="clear" w:color="auto" w:fill="E8F2FE"/>
-        </w:rPr>
-        <w:t xml:space="preserve">To improve code reusability DriverManager.java added to </w:t>
-      </w:r>
-      <w:proofErr w:type="spellStart"/>
-      <w:r>
-        <w:rPr>
-          <w:rFonts w:cstheme="minorHAnsi"/>
-          <w:color w:val="000000"/>
-          <w:sz w:val="20"/>
-          <w:shd w:val="clear" w:color="auto" w:fill="E8F2FE"/>
-        </w:rPr>
-        <w:t>testVagrantCodingRound.driver</w:t>
-      </w:r>
-      <w:proofErr w:type="spellEnd"/>
+      <w:r>
+        <w:rPr>
+          <w:rFonts w:cstheme="minorHAnsi"/>
+          <w:color w:val="000000"/>
+          <w:sz w:val="20"/>
+          <w:shd w:val="clear" w:color="auto" w:fill="E8F2FE"/>
+        </w:rPr>
+        <w:t>To improve code reusability DriverManager.java added to testVagrantCodingRound.driver</w:t>
+      </w:r>
     </w:p>
     <w:p>
       <w:pPr>
@@ -448,7 +317,6 @@
         </w:rPr>
         <w:t xml:space="preserve">Input data moved to </w:t>
       </w:r>
-      <w:proofErr w:type="spellStart"/>
       <w:r>
         <w:rPr>
           <w:rFonts w:cstheme="minorHAnsi"/>
@@ -465,37 +333,7 @@
           <w:sz w:val="20"/>
           <w:shd w:val="clear" w:color="auto" w:fill="E8F2FE"/>
         </w:rPr>
-        <w:t>.properties</w:t>
-      </w:r>
-      <w:proofErr w:type="spellEnd"/>
-      <w:r>
-        <w:rPr>
-          <w:rFonts w:cstheme="minorHAnsi"/>
-          <w:color w:val="000000"/>
-          <w:sz w:val="20"/>
-          <w:shd w:val="clear" w:color="auto" w:fill="E8F2FE"/>
-        </w:rPr>
-        <w:t xml:space="preserve"> file in </w:t>
-      </w:r>
-      <w:proofErr w:type="spellStart"/>
-      <w:r>
-        <w:rPr>
-          <w:rFonts w:cstheme="minorHAnsi"/>
-          <w:color w:val="000000"/>
-          <w:sz w:val="20"/>
-          <w:shd w:val="clear" w:color="auto" w:fill="E8F2FE"/>
-        </w:rPr>
-        <w:t>src</w:t>
-      </w:r>
-      <w:proofErr w:type="spellEnd"/>
-      <w:r>
-        <w:rPr>
-          <w:rFonts w:cstheme="minorHAnsi"/>
-          <w:color w:val="000000"/>
-          <w:sz w:val="20"/>
-          <w:shd w:val="clear" w:color="auto" w:fill="E8F2FE"/>
-        </w:rPr>
-        <w:t xml:space="preserve"> folder</w:t>
+        <w:t>.properties file in src folder</w:t>
       </w:r>
     </w:p>
     <w:p>
@@ -519,28 +357,8 @@
           <w:sz w:val="20"/>
           <w:shd w:val="clear" w:color="auto" w:fill="E8F2FE"/>
         </w:rPr>
-        <w:t xml:space="preserve">To read this property file ReadProperty.java is added in package </w:t>
-      </w:r>
-      <w:proofErr w:type="spellStart"/>
-      <w:r>
-        <w:rPr>
-          <w:rFonts w:cstheme="minorHAnsi"/>
-          <w:color w:val="000000"/>
-          <w:sz w:val="20"/>
-          <w:shd w:val="clear" w:color="auto" w:fill="E8F2FE"/>
-        </w:rPr>
-        <w:t>testVagrant</w:t>
-      </w:r>
-      <w:r>
-        <w:rPr>
-          <w:rFonts w:cstheme="minorHAnsi"/>
-          <w:color w:val="000000"/>
-          <w:sz w:val="20"/>
-          <w:shd w:val="clear" w:color="auto" w:fill="E8F2FE"/>
-        </w:rPr>
-        <w:t>CodingRound.ReadProperty</w:t>
-      </w:r>
-      <w:proofErr w:type="spellEnd"/>
+        <w:t>To read this property file ReadProperty.java is added in package testVagrantCodingRound.ReadProperty</w:t>
+      </w:r>
     </w:p>
     <w:p>
       <w:pPr>
@@ -662,21 +480,8 @@
           <w:numId w:val="3"/>
         </w:numPr>
       </w:pPr>
-      <w:proofErr w:type="spellStart"/>
-      <w:r>
-        <w:t>setDriver</w:t>
-      </w:r>
-      <w:proofErr w:type="spellEnd"/>
-      <w:r>
-        <w:t xml:space="preserve"> Path is no longer required, even if we don’t use </w:t>
-      </w:r>
-      <w:proofErr w:type="spellStart"/>
-      <w:r>
-        <w:t>Webdrver</w:t>
-      </w:r>
-      <w:proofErr w:type="spellEnd"/>
-      <w:r>
-        <w:t xml:space="preserve"> manager, we can create separate </w:t>
+      <w:r>
+        <w:t xml:space="preserve">setDriver Path is no longer required, even if we don’t use Webdrver manager, we can create separate </w:t>
       </w:r>
       <w:r>
         <w:t>utility</w:t>
@@ -710,13 +515,8 @@
         </w:numPr>
       </w:pPr>
       <w:r>
-        <w:t xml:space="preserve">Hardcoded values are used for </w:t>
-      </w:r>
-      <w:proofErr w:type="spellStart"/>
-      <w:r>
-        <w:t>url</w:t>
-      </w:r>
-      <w:proofErr w:type="spellEnd"/>
+        <w:t>Hardcoded values are used for url</w:t>
+      </w:r>
     </w:p>
     <w:p>
       <w:pPr>
@@ -726,13 +526,8 @@
           <w:numId w:val="3"/>
         </w:numPr>
       </w:pPr>
-      <w:proofErr w:type="spellStart"/>
-      <w:r>
-        <w:t>SignIn</w:t>
-      </w:r>
-      <w:proofErr w:type="spellEnd"/>
-      <w:r>
-        <w:t xml:space="preserve"> and Error message is available in frame, frame is not switched</w:t>
+      <w:r>
+        <w:t>SignIn and Error message is available in frame, frame is not switched</w:t>
       </w:r>
     </w:p>
     <w:p>
@@ -771,23 +566,7 @@
         </w:numPr>
       </w:pPr>
       <w:r>
-        <w:t xml:space="preserve">Due to use of </w:t>
-      </w:r>
-      <w:proofErr w:type="spellStart"/>
-      <w:r>
-        <w:t>Webdriver</w:t>
-      </w:r>
-      <w:proofErr w:type="spellEnd"/>
-      <w:r>
-        <w:t xml:space="preserve"> manager </w:t>
-      </w:r>
-      <w:proofErr w:type="spellStart"/>
-      <w:r>
-        <w:t>setDriverPath</w:t>
-      </w:r>
-      <w:proofErr w:type="spellEnd"/>
-      <w:r>
-        <w:t>() is removed</w:t>
+        <w:t>Due to use of Webdriver manager setDriverPath() is removed</w:t>
       </w:r>
     </w:p>
     <w:p>
@@ -811,13 +590,8 @@
         </w:numPr>
       </w:pPr>
       <w:r>
-        <w:t xml:space="preserve">Instead of link text, using </w:t>
-      </w:r>
-      <w:proofErr w:type="spellStart"/>
-      <w:r>
-        <w:t>xpath</w:t>
-      </w:r>
-      <w:proofErr w:type="spellEnd"/>
+        <w:t>Instead of link text, using xpath</w:t>
+      </w:r>
       <w:r>
         <w:t xml:space="preserve"> or id</w:t>
       </w:r>
@@ -834,15 +608,7 @@
         </w:numPr>
       </w:pPr>
       <w:r>
-        <w:t xml:space="preserve">Hardcoded values are fetched from </w:t>
-      </w:r>
-      <w:proofErr w:type="spellStart"/>
-      <w:r>
-        <w:t>TestRunDetails.properties</w:t>
-      </w:r>
-      <w:proofErr w:type="spellEnd"/>
-      <w:r>
-        <w:t xml:space="preserve"> file</w:t>
+        <w:t>Hardcoded values are fetched from TestRunDetails.properties file</w:t>
       </w:r>
     </w:p>
     <w:p>
@@ -854,23 +620,7 @@
         </w:numPr>
       </w:pPr>
       <w:r>
-        <w:t>@</w:t>
-      </w:r>
-      <w:proofErr w:type="spellStart"/>
-      <w:r>
-        <w:t>AfterTest</w:t>
-      </w:r>
-      <w:proofErr w:type="spellEnd"/>
-      <w:r>
-        <w:t xml:space="preserve"> and @</w:t>
-      </w:r>
-      <w:proofErr w:type="spellStart"/>
-      <w:r>
-        <w:t>BeforeTest</w:t>
-      </w:r>
-      <w:proofErr w:type="spellEnd"/>
-      <w:r>
-        <w:t xml:space="preserve"> are added for test setup and clearance </w:t>
+        <w:t xml:space="preserve">@AfterTest and @BeforeTest are added for test setup and clearance </w:t>
       </w:r>
     </w:p>
     <w:p>
@@ -879,7 +629,6 @@
           <w:u w:val="single"/>
         </w:rPr>
       </w:pPr>
-      <w:proofErr w:type="gramStart"/>
       <w:r>
         <w:rPr>
           <w:u w:val="single"/>
@@ -892,7 +641,6 @@
         </w:rPr>
         <w:t>HotelBookingTest.java</w:t>
       </w:r>
-      <w:proofErr w:type="gramEnd"/>
     </w:p>
     <w:p>
       <w:pPr>
@@ -967,21 +715,8 @@
           <w:numId w:val="6"/>
         </w:numPr>
       </w:pPr>
-      <w:proofErr w:type="spellStart"/>
-      <w:r>
-        <w:t>setDriver</w:t>
-      </w:r>
-      <w:proofErr w:type="spellEnd"/>
-      <w:r>
-        <w:t xml:space="preserve"> Path is no longer required, even if we don’t use </w:t>
-      </w:r>
-      <w:proofErr w:type="spellStart"/>
-      <w:r>
-        <w:t>Webdrver</w:t>
-      </w:r>
-      <w:proofErr w:type="spellEnd"/>
-      <w:r>
-        <w:t xml:space="preserve"> manager, we can create separate </w:t>
+      <w:r>
+        <w:t xml:space="preserve">setDriver Path is no longer required, even if we don’t use Webdrver manager, we can create separate </w:t>
       </w:r>
       <w:r>
         <w:t>utility</w:t>
@@ -999,13 +734,8 @@
         </w:numPr>
       </w:pPr>
       <w:r>
-        <w:t xml:space="preserve">Hardcoded values are used for </w:t>
-      </w:r>
-      <w:proofErr w:type="spellStart"/>
-      <w:r>
-        <w:t>url</w:t>
-      </w:r>
-      <w:proofErr w:type="spellEnd"/>
+        <w:t>Hardcoded values are used for url</w:t>
+      </w:r>
       <w:r>
         <w:t xml:space="preserve"> and location</w:t>
       </w:r>
@@ -1061,23 +791,7 @@
         </w:numPr>
       </w:pPr>
       <w:r>
-        <w:t xml:space="preserve">Due to use of </w:t>
-      </w:r>
-      <w:proofErr w:type="spellStart"/>
-      <w:r>
-        <w:t>Webdriver</w:t>
-      </w:r>
-      <w:proofErr w:type="spellEnd"/>
-      <w:r>
-        <w:t xml:space="preserve"> manager </w:t>
-      </w:r>
-      <w:proofErr w:type="spellStart"/>
-      <w:r>
-        <w:t>setDriverPath</w:t>
-      </w:r>
-      <w:proofErr w:type="spellEnd"/>
-      <w:r>
-        <w:t>() is removed</w:t>
+        <w:t>Due to use of Webdriver manager setDriverPath() is removed</w:t>
       </w:r>
     </w:p>
     <w:p>
@@ -1089,15 +803,7 @@
         </w:numPr>
       </w:pPr>
       <w:r>
-        <w:t xml:space="preserve">Instead of link text, using </w:t>
-      </w:r>
-      <w:proofErr w:type="spellStart"/>
-      <w:r>
-        <w:t>xpath</w:t>
-      </w:r>
-      <w:proofErr w:type="spellEnd"/>
-      <w:r>
-        <w:t xml:space="preserve"> or id.</w:t>
+        <w:t>Instead of link text, using xpath or id.</w:t>
       </w:r>
     </w:p>
     <w:p>
@@ -1109,18 +815,7 @@
         </w:numPr>
       </w:pPr>
       <w:r>
-        <w:t>Hardcoded values are fetched fro</w:t>
-      </w:r>
-      <w:r>
-        <w:t xml:space="preserve">m </w:t>
-      </w:r>
-      <w:proofErr w:type="spellStart"/>
-      <w:r>
-        <w:t>TestRunDetails.properties</w:t>
-      </w:r>
-      <w:proofErr w:type="spellEnd"/>
-      <w:r>
-        <w:t xml:space="preserve"> file</w:t>
+        <w:t>Hardcoded values are fetched from TestRunDetails.properties file</w:t>
       </w:r>
     </w:p>
     <w:p>
@@ -1132,23 +827,7 @@
         </w:numPr>
       </w:pPr>
       <w:r>
-        <w:t>@</w:t>
-      </w:r>
-      <w:proofErr w:type="spellStart"/>
-      <w:r>
-        <w:t>AfterTest</w:t>
-      </w:r>
-      <w:proofErr w:type="spellEnd"/>
-      <w:r>
-        <w:t xml:space="preserve"> and @</w:t>
-      </w:r>
-      <w:proofErr w:type="spellStart"/>
-      <w:r>
-        <w:t>BeforeTest</w:t>
-      </w:r>
-      <w:proofErr w:type="spellEnd"/>
-      <w:r>
-        <w:t xml:space="preserve"> are added for test setup and clearance </w:t>
+        <w:t xml:space="preserve">@AfterTest and @BeforeTest are added for test setup and clearance </w:t>
       </w:r>
     </w:p>
     <w:p>
@@ -1170,14 +849,12 @@
           <w:u w:val="single"/>
         </w:rPr>
       </w:pPr>
-      <w:proofErr w:type="gramStart"/>
       <w:r>
         <w:rPr>
           <w:u w:val="single"/>
         </w:rPr>
         <w:t>3.FlightBookingTest.java</w:t>
       </w:r>
-      <w:proofErr w:type="gramEnd"/>
     </w:p>
     <w:p>
       <w:pPr>
@@ -1300,216 +977,481 @@
           <w:numId w:val="8"/>
         </w:numPr>
       </w:pPr>
-      <w:proofErr w:type="spellStart"/>
       <w:r>
         <w:lastRenderedPageBreak/>
-        <w:t>setDriver</w:t>
-      </w:r>
-      <w:proofErr w:type="spellEnd"/>
-      <w:r>
-        <w:t xml:space="preserve"> Path is no longer required, even if we don’t use </w:t>
-      </w:r>
-      <w:proofErr w:type="spellStart"/>
-      <w:r>
-        <w:t>Webdrver</w:t>
-      </w:r>
-      <w:proofErr w:type="spellEnd"/>
-      <w:r>
-        <w:t xml:space="preserve"> manager, we can create separate </w:t>
+        <w:t xml:space="preserve">setDriver Path is no longer required, even if we don’t use Webdrver manager, we can create separate </w:t>
       </w:r>
       <w:r>
         <w:t>utility</w:t>
+      </w:r>
+      <w:r>
+        <w:t xml:space="preserve"> for this method</w:t>
+      </w:r>
+    </w:p>
+    <w:p>
+      <w:pPr>
+        <w:pStyle w:val="ListParagraph"/>
+        <w:numPr>
+          <w:ilvl w:val="0"/>
+          <w:numId w:val="8"/>
+        </w:numPr>
+      </w:pPr>
+      <w:r>
+        <w:t>POM is not followed, link text is used</w:t>
+      </w:r>
+    </w:p>
+    <w:p>
+      <w:pPr>
+        <w:pStyle w:val="ListParagraph"/>
+        <w:numPr>
+          <w:ilvl w:val="0"/>
+          <w:numId w:val="8"/>
+        </w:numPr>
+      </w:pPr>
+      <w:r>
+        <w:t>Hardcoded values are used for url and locations</w:t>
+      </w:r>
+    </w:p>
+    <w:p>
+      <w:pPr>
+        <w:pStyle w:val="ListParagraph"/>
+        <w:numPr>
+          <w:ilvl w:val="0"/>
+          <w:numId w:val="8"/>
+        </w:numPr>
+      </w:pPr>
+      <w:r>
+        <w:t>SignIn and Error message is available in frame, frame is not switched</w:t>
+      </w:r>
+    </w:p>
+    <w:p>
+      <w:pPr>
+        <w:rPr>
+          <w:b/>
+          <w:bCs/>
+        </w:rPr>
+      </w:pPr>
+      <w:r>
+        <w:rPr>
+          <w:b/>
+          <w:bCs/>
+        </w:rPr>
+        <w:t>Improvements done:</w:t>
+      </w:r>
+    </w:p>
+    <w:p>
+      <w:pPr>
+        <w:pStyle w:val="ListParagraph"/>
+        <w:numPr>
+          <w:ilvl w:val="0"/>
+          <w:numId w:val="9"/>
+        </w:numPr>
+      </w:pPr>
+      <w:r>
+        <w:t>Instead of Static wait, Explicit wait is added</w:t>
+      </w:r>
+    </w:p>
+    <w:p>
+      <w:pPr>
+        <w:pStyle w:val="ListParagraph"/>
+        <w:numPr>
+          <w:ilvl w:val="0"/>
+          <w:numId w:val="9"/>
+        </w:numPr>
+      </w:pPr>
+      <w:r>
+        <w:t>Due to use of Webdriver manager setDriverPath() is removed</w:t>
+      </w:r>
+    </w:p>
+    <w:p>
+      <w:pPr>
+        <w:pStyle w:val="ListParagraph"/>
+        <w:numPr>
+          <w:ilvl w:val="0"/>
+          <w:numId w:val="9"/>
+        </w:numPr>
+      </w:pPr>
+      <w:r>
+        <w:t>POM model is used.</w:t>
+      </w:r>
+    </w:p>
+    <w:p>
+      <w:pPr>
+        <w:pStyle w:val="ListParagraph"/>
+        <w:numPr>
+          <w:ilvl w:val="0"/>
+          <w:numId w:val="9"/>
+        </w:numPr>
+      </w:pPr>
+      <w:r>
+        <w:t>Instead of link text, using xpath or id.</w:t>
+      </w:r>
+    </w:p>
+    <w:p>
+      <w:pPr>
+        <w:pStyle w:val="ListParagraph"/>
+        <w:numPr>
+          <w:ilvl w:val="0"/>
+          <w:numId w:val="9"/>
+        </w:numPr>
+      </w:pPr>
+      <w:r>
+        <w:t>Hardcoded values are fetched from TestRunDetails.properties file</w:t>
+      </w:r>
+    </w:p>
+    <w:p>
+      <w:pPr>
+        <w:pStyle w:val="ListParagraph"/>
+        <w:numPr>
+          <w:ilvl w:val="0"/>
+          <w:numId w:val="9"/>
+        </w:numPr>
+      </w:pPr>
+      <w:r>
+        <w:t xml:space="preserve">@AfterTest and @BeforeTest are added for test setup and clearance </w:t>
+      </w:r>
+    </w:p>
+    <w:p>
+      <w:pPr>
+        <w:rPr>
+          <w:b/>
+          <w:bCs/>
+          <w:u w:val="single"/>
+        </w:rPr>
+      </w:pPr>
+      <w:r>
+        <w:rPr>
+          <w:b/>
+          <w:bCs/>
+          <w:u w:val="single"/>
+        </w:rPr>
+        <w:t>Package Sturcture:</w:t>
+      </w:r>
+    </w:p>
+    <w:p>
+      <w:pPr>
+        <w:rPr>
+          <w:b/>
+          <w:bCs/>
+          <w:u w:val="single"/>
+        </w:rPr>
+      </w:pPr>
+      <w:r>
+        <w:rPr>
+          <w:b/>
+          <w:bCs/>
+          <w:u w:val="single"/>
+        </w:rPr>
+        <w:t>Src/main/java</w:t>
+      </w:r>
+    </w:p>
+    <w:p>
+      <w:r>
+        <w:t>This</w:t>
+      </w:r>
+      <w:r>
+        <w:t xml:space="preserve"> folder contains all the logic</w:t>
+      </w:r>
+    </w:p>
+    <w:p>
+      <w:pPr>
+        <w:rPr>
+          <w:b/>
+          <w:bCs/>
+        </w:rPr>
+      </w:pPr>
+      <w:r>
+        <w:t xml:space="preserve">Package </w:t>
+      </w:r>
+      <w:r>
+        <w:rPr>
+          <w:b/>
+          <w:bCs/>
+        </w:rPr>
+        <w:t>testvagrantCodingRound.driver:</w:t>
+      </w:r>
+    </w:p>
+    <w:p>
+      <w:r>
+        <w:tab/>
+      </w:r>
+      <w:r>
+        <w:t>This package contains DriverManager.java, it is responsible for launching browser and supports google chrome, FireFox, IE and Edge browser.</w:t>
+      </w:r>
+    </w:p>
+    <w:p>
+      <w:pPr>
+        <w:rPr>
+          <w:b/>
+          <w:bCs/>
+        </w:rPr>
+      </w:pPr>
+      <w:r>
+        <w:t xml:space="preserve">Package </w:t>
+      </w:r>
+      <w:r>
+        <w:rPr>
+          <w:b/>
+          <w:bCs/>
+        </w:rPr>
+        <w:t>testvagrantCodingRound.ReadProperty</w:t>
+      </w:r>
+      <w:r>
+        <w:rPr>
+          <w:b/>
+          <w:bCs/>
+        </w:rPr>
+        <w:t>:</w:t>
+      </w:r>
+    </w:p>
+    <w:p>
+      <w:pPr>
+        <w:ind w:left="720"/>
+        <w:rPr>
+          <w:rFonts w:cstheme="minorHAnsi"/>
+          <w:color w:val="000000" w:themeColor="text1"/>
+          <w:szCs w:val="22"/>
+          <w:shd w:val="clear" w:color="auto" w:fill="E8F2FE"/>
+        </w:rPr>
+      </w:pPr>
+      <w:r>
+        <w:t xml:space="preserve">This package contains class and logic to read data from </w:t>
+      </w:r>
+      <w:r>
+        <w:rPr>
+          <w:rFonts w:ascii="Courier New" w:hAnsi="Courier New" w:cs="Courier New"/>
+          <w:color w:val="2A00FF"/>
+          <w:sz w:val="20"/>
+          <w:shd w:val="clear" w:color="auto" w:fill="E8F2FE"/>
+        </w:rPr>
+        <w:t>TestRunDetails.properties</w:t>
+      </w:r>
+      <w:r>
+        <w:rPr>
+          <w:rFonts w:ascii="Courier New" w:hAnsi="Courier New" w:cs="Courier New"/>
+          <w:color w:val="2A00FF"/>
+          <w:sz w:val="20"/>
+          <w:shd w:val="clear" w:color="auto" w:fill="E8F2FE"/>
+        </w:rPr>
+        <w:t xml:space="preserve"> </w:t>
+      </w:r>
+      <w:r>
+        <w:rPr>
+          <w:rFonts w:cstheme="minorHAnsi"/>
+          <w:color w:val="000000" w:themeColor="text1"/>
+          <w:szCs w:val="22"/>
+          <w:shd w:val="clear" w:color="auto" w:fill="E8F2FE"/>
+        </w:rPr>
+        <w:t>file</w:t>
+      </w:r>
+    </w:p>
+    <w:p>
+      <w:pPr>
+        <w:rPr>
+          <w:b/>
+          <w:bCs/>
+        </w:rPr>
+      </w:pPr>
+      <w:r>
+        <w:t xml:space="preserve">Package </w:t>
+      </w:r>
+      <w:r>
+        <w:rPr>
+          <w:b/>
+          <w:bCs/>
+        </w:rPr>
+        <w:t>testvagrantCodingRound.</w:t>
+      </w:r>
+      <w:r>
+        <w:rPr>
+          <w:b/>
+          <w:bCs/>
+        </w:rPr>
+        <w:t>Utility</w:t>
+      </w:r>
+      <w:r>
+        <w:rPr>
+          <w:b/>
+          <w:bCs/>
+        </w:rPr>
+        <w:t>:</w:t>
+      </w:r>
+    </w:p>
+    <w:p>
+      <w:pPr>
+        <w:ind w:left="720"/>
+      </w:pPr>
+      <w:r>
+        <w:t>This</w:t>
+      </w:r>
+      <w:r>
+        <w:t xml:space="preserve"> package contains class file for custome functions</w:t>
+      </w:r>
+    </w:p>
+    <w:p>
+      <w:pPr>
+        <w:ind w:left="720"/>
+      </w:pPr>
+      <w:r>
+        <w:tab/>
+        <w:t>DatePicker.java: This file provides xpath to select dates</w:t>
+      </w:r>
+    </w:p>
+    <w:p>
+      <w:pPr>
+        <w:ind w:left="720"/>
+      </w:pPr>
+      <w:r>
+        <w:tab/>
+        <w:t>DyanamicWait.java: This file contains explicit wait programs</w:t>
+      </w:r>
+    </w:p>
+    <w:p>
+      <w:pPr>
+        <w:rPr>
+          <w:b/>
+          <w:bCs/>
+        </w:rPr>
+      </w:pPr>
+      <w:r>
+        <w:t xml:space="preserve">Package </w:t>
+      </w:r>
+      <w:r>
+        <w:rPr>
+          <w:b/>
+          <w:bCs/>
+        </w:rPr>
+        <w:t>testvagrantCodingRound.</w:t>
+      </w:r>
+      <w:r>
+        <w:rPr>
+          <w:b/>
+          <w:bCs/>
+        </w:rPr>
+        <w:t>WebPages</w:t>
+      </w:r>
+      <w:r>
+        <w:rPr>
+          <w:b/>
+          <w:bCs/>
+        </w:rPr>
+        <w:t>:</w:t>
+      </w:r>
+    </w:p>
+    <w:p>
+      <w:pPr>
+        <w:ind w:left="720"/>
+      </w:pPr>
+      <w:r>
+        <w:t>This package contains class files for each webpage used for testing.</w:t>
+      </w:r>
+    </w:p>
+    <w:p>
+      <w:pPr>
+        <w:ind w:left="720"/>
+      </w:pPr>
+      <w:r>
+        <w:t>Page elements and Methods to perform on page are provided in the files.</w:t>
+      </w:r>
+    </w:p>
+    <w:p>
+      <w:pPr>
+        <w:ind w:left="720"/>
+      </w:pPr>
+    </w:p>
+    <w:p>
+      <w:pPr>
+        <w:rPr>
+          <w:b/>
+          <w:bCs/>
+          <w:u w:val="single"/>
+        </w:rPr>
+      </w:pPr>
+      <w:r>
+        <w:rPr>
+          <w:b/>
+          <w:bCs/>
+          <w:u w:val="single"/>
+        </w:rPr>
+        <w:t>Src/test/java</w:t>
+      </w:r>
+    </w:p>
+    <w:p>
+      <w:pPr>
+        <w:rPr>
+          <w:b/>
+          <w:bCs/>
+        </w:rPr>
+      </w:pPr>
+      <w:r>
+        <w:tab/>
+        <w:t xml:space="preserve">This folder contains only one package </w:t>
+      </w:r>
+      <w:r>
+        <w:rPr>
+          <w:b/>
+          <w:bCs/>
+        </w:rPr>
+        <w:t>testvagrantCodingRound.</w:t>
+      </w:r>
+      <w:r>
+        <w:rPr>
+          <w:b/>
+          <w:bCs/>
+        </w:rPr>
+        <w:t>test</w:t>
+      </w:r>
+    </w:p>
+    <w:p>
+      <w:r>
+        <w:rPr>
+          <w:b/>
+          <w:bCs/>
+        </w:rPr>
+        <w:tab/>
+      </w:r>
+      <w:r>
+        <w:t>This</w:t>
+      </w:r>
+      <w:r>
+        <w:t xml:space="preserve"> package contains files according to test cases, each test case has its class file</w:t>
+      </w:r>
+    </w:p>
+    <w:p>
+      <w:pPr>
+        <w:rPr>
+          <w:b/>
+          <w:bCs/>
+          <w:u w:val="single"/>
+        </w:rPr>
+      </w:pPr>
+      <w:r>
+        <w:rPr>
+          <w:b/>
+          <w:bCs/>
+          <w:u w:val="single"/>
+        </w:rPr>
+        <w:t>Src/test/resources</w:t>
+      </w:r>
+    </w:p>
+    <w:p>
+      <w:r>
+        <w:tab/>
+        <w:t>It contains only one file TestRunDetails.properties</w:t>
+      </w:r>
+      <w:r>
+        <w:t xml:space="preserve">, This file contains </w:t>
+      </w:r>
+      <w:r>
+        <w:t>data required for test execution, eg: browser name, filepath etc.</w:t>
       </w:r>
       <w:bookmarkStart w:id="0" w:name="_GoBack"/>
       <w:bookmarkEnd w:id="0"/>
       <w:r>
-        <w:t xml:space="preserve"> for this method</w:t>
-      </w:r>
-    </w:p>
-    <w:p>
-      <w:pPr>
-        <w:pStyle w:val="ListParagraph"/>
-        <w:numPr>
-          <w:ilvl w:val="0"/>
-          <w:numId w:val="8"/>
-        </w:numPr>
-      </w:pPr>
-      <w:r>
-        <w:t>POM is not followed, link text is used</w:t>
-      </w:r>
-    </w:p>
-    <w:p>
-      <w:pPr>
-        <w:pStyle w:val="ListParagraph"/>
-        <w:numPr>
-          <w:ilvl w:val="0"/>
-          <w:numId w:val="8"/>
-        </w:numPr>
-      </w:pPr>
-      <w:r>
-        <w:t xml:space="preserve">Hardcoded values are used for </w:t>
-      </w:r>
-      <w:proofErr w:type="spellStart"/>
-      <w:r>
-        <w:t>url</w:t>
-      </w:r>
-      <w:proofErr w:type="spellEnd"/>
-      <w:r>
-        <w:t xml:space="preserve"> and locations</w:t>
-      </w:r>
-    </w:p>
-    <w:p>
-      <w:pPr>
-        <w:pStyle w:val="ListParagraph"/>
-        <w:numPr>
-          <w:ilvl w:val="0"/>
-          <w:numId w:val="8"/>
-        </w:numPr>
-      </w:pPr>
-      <w:proofErr w:type="spellStart"/>
-      <w:r>
-        <w:t>SignIn</w:t>
-      </w:r>
-      <w:proofErr w:type="spellEnd"/>
-      <w:r>
-        <w:t xml:space="preserve"> and Error message is available in frame, frame is not switched</w:t>
-      </w:r>
-    </w:p>
-    <w:p>
-      <w:pPr>
-        <w:rPr>
-          <w:b/>
-          <w:bCs/>
-        </w:rPr>
-      </w:pPr>
-      <w:r>
-        <w:rPr>
-          <w:b/>
-          <w:bCs/>
-        </w:rPr>
-        <w:t>Improvements done:</w:t>
-      </w:r>
-    </w:p>
-    <w:p>
-      <w:pPr>
-        <w:pStyle w:val="ListParagraph"/>
-        <w:numPr>
-          <w:ilvl w:val="0"/>
-          <w:numId w:val="9"/>
-        </w:numPr>
-      </w:pPr>
-      <w:r>
-        <w:t>Instead of Static wait, Explicit wait is added</w:t>
-      </w:r>
-    </w:p>
-    <w:p>
-      <w:pPr>
-        <w:pStyle w:val="ListParagraph"/>
-        <w:numPr>
-          <w:ilvl w:val="0"/>
-          <w:numId w:val="9"/>
-        </w:numPr>
-      </w:pPr>
-      <w:r>
-        <w:t xml:space="preserve">Due to use of </w:t>
-      </w:r>
-      <w:proofErr w:type="spellStart"/>
-      <w:r>
-        <w:t>Webdriver</w:t>
-      </w:r>
-      <w:proofErr w:type="spellEnd"/>
-      <w:r>
-        <w:t xml:space="preserve"> manager </w:t>
-      </w:r>
-      <w:proofErr w:type="spellStart"/>
-      <w:r>
-        <w:t>setDriverPath</w:t>
-      </w:r>
-      <w:proofErr w:type="spellEnd"/>
-      <w:r>
-        <w:t>() is removed</w:t>
-      </w:r>
-    </w:p>
-    <w:p>
-      <w:pPr>
-        <w:pStyle w:val="ListParagraph"/>
-        <w:numPr>
-          <w:ilvl w:val="0"/>
-          <w:numId w:val="9"/>
-        </w:numPr>
-      </w:pPr>
-      <w:r>
-        <w:t>POM model is used.</w:t>
-      </w:r>
-    </w:p>
-    <w:p>
-      <w:pPr>
-        <w:pStyle w:val="ListParagraph"/>
-        <w:numPr>
-          <w:ilvl w:val="0"/>
-          <w:numId w:val="9"/>
-        </w:numPr>
-      </w:pPr>
-      <w:r>
-        <w:t xml:space="preserve">Instead of link text, using </w:t>
-      </w:r>
-      <w:proofErr w:type="spellStart"/>
-      <w:r>
-        <w:t>xpath</w:t>
-      </w:r>
-      <w:proofErr w:type="spellEnd"/>
-      <w:r>
-        <w:t xml:space="preserve"> or id.</w:t>
-      </w:r>
-    </w:p>
-    <w:p>
-      <w:pPr>
-        <w:pStyle w:val="ListParagraph"/>
-        <w:numPr>
-          <w:ilvl w:val="0"/>
-          <w:numId w:val="9"/>
-        </w:numPr>
-      </w:pPr>
-      <w:r>
-        <w:t xml:space="preserve">Hardcoded values are fetched from </w:t>
-      </w:r>
-      <w:proofErr w:type="spellStart"/>
-      <w:r>
-        <w:t>TestRunDetails.properties</w:t>
-      </w:r>
-      <w:proofErr w:type="spellEnd"/>
-      <w:r>
-        <w:t xml:space="preserve"> file</w:t>
-      </w:r>
-    </w:p>
-    <w:p>
-      <w:pPr>
-        <w:pStyle w:val="ListParagraph"/>
-        <w:numPr>
-          <w:ilvl w:val="0"/>
-          <w:numId w:val="9"/>
-        </w:numPr>
-      </w:pPr>
-      <w:r>
-        <w:t>@</w:t>
-      </w:r>
-      <w:proofErr w:type="spellStart"/>
-      <w:r>
-        <w:t>AfterTest</w:t>
-      </w:r>
-      <w:proofErr w:type="spellEnd"/>
-      <w:r>
-        <w:t xml:space="preserve"> and @</w:t>
-      </w:r>
-      <w:proofErr w:type="spellStart"/>
-      <w:r>
-        <w:t>BeforeTest</w:t>
-      </w:r>
-      <w:proofErr w:type="spellEnd"/>
-      <w:r>
-        <w:t xml:space="preserve"> are added for test setup and clearance </w:t>
-      </w:r>
-    </w:p>
+        <w:t xml:space="preserve"> </w:t>
+      </w:r>
+    </w:p>
+    <w:p/>
     <w:p>
       <w:pPr>
         <w:rPr>

</xml_diff>